<commit_message>
finished draft IPTDS recommendations
</commit_message>
<xml_diff>
--- a/docs/Snake River IPTDS Prioritization 20230802.docx
+++ b/docs/Snake River IPTDS Prioritization 20230802.docx
@@ -1165,7 +1165,7 @@
                 <w:noProof/>
                 <w:webHidden/>
               </w:rPr>
-              <w:t>13</w:t>
+              <w:t>14</w:t>
             </w:r>
             <w:r>
               <w:rPr>
@@ -1234,7 +1234,7 @@
                 <w:noProof/>
                 <w:webHidden/>
               </w:rPr>
-              <w:t>14</w:t>
+              <w:t>15</w:t>
             </w:r>
             <w:r>
               <w:rPr>
@@ -1303,7 +1303,7 @@
                 <w:noProof/>
                 <w:webHidden/>
               </w:rPr>
-              <w:t>15</w:t>
+              <w:t>16</w:t>
             </w:r>
             <w:r>
               <w:rPr>
@@ -1372,7 +1372,7 @@
                 <w:noProof/>
                 <w:webHidden/>
               </w:rPr>
-              <w:t>15</w:t>
+              <w:t>17</w:t>
             </w:r>
             <w:r>
               <w:rPr>
@@ -1441,7 +1441,7 @@
                 <w:noProof/>
                 <w:webHidden/>
               </w:rPr>
-              <w:t>17</w:t>
+              <w:t>18</w:t>
             </w:r>
             <w:r>
               <w:rPr>
@@ -1510,7 +1510,7 @@
                 <w:noProof/>
                 <w:webHidden/>
               </w:rPr>
-              <w:t>17</w:t>
+              <w:t>18</w:t>
             </w:r>
             <w:r>
               <w:rPr>
@@ -1579,7 +1579,7 @@
                 <w:noProof/>
                 <w:webHidden/>
               </w:rPr>
-              <w:t>19</w:t>
+              <w:t>20</w:t>
             </w:r>
             <w:r>
               <w:rPr>
@@ -1648,7 +1648,7 @@
                 <w:noProof/>
                 <w:webHidden/>
               </w:rPr>
-              <w:t>20</w:t>
+              <w:t>21</w:t>
             </w:r>
             <w:r>
               <w:rPr>
@@ -1717,7 +1717,7 @@
                 <w:noProof/>
                 <w:webHidden/>
               </w:rPr>
-              <w:t>21</w:t>
+              <w:t>22</w:t>
             </w:r>
             <w:r>
               <w:rPr>
@@ -1786,7 +1786,7 @@
                 <w:noProof/>
                 <w:webHidden/>
               </w:rPr>
-              <w:t>22</w:t>
+              <w:t>24</w:t>
             </w:r>
             <w:r>
               <w:rPr>
@@ -1852,7 +1852,7 @@
                 <w:noProof/>
                 <w:webHidden/>
               </w:rPr>
-              <w:t>23</w:t>
+              <w:t>25</w:t>
             </w:r>
             <w:r>
               <w:rPr>
@@ -1918,7 +1918,7 @@
                 <w:noProof/>
                 <w:webHidden/>
               </w:rPr>
-              <w:t>24</w:t>
+              <w:t>26</w:t>
             </w:r>
             <w:r>
               <w:rPr>
@@ -2214,7 +2214,21 @@
         <w:rPr>
           <w:rFonts w:cs="Times New Roman"/>
         </w:rPr>
-        <w:t xml:space="preserve">Four general parameters form the key to evaluating a population’s viability status: abundance, productivity, spatial structure, and diversity (McElhany et al. 2000). </w:t>
+        <w:t>Four general parameters form the key to evaluating a population’s viability status: abundance, productivity, spatial structure, and diversity (</w:t>
+      </w:r>
+      <w:proofErr w:type="spellStart"/>
+      <w:r>
+        <w:rPr>
+          <w:rFonts w:cs="Times New Roman"/>
+        </w:rPr>
+        <w:t>McElhany</w:t>
+      </w:r>
+      <w:proofErr w:type="spellEnd"/>
+      <w:r>
+        <w:rPr>
+          <w:rFonts w:cs="Times New Roman"/>
+        </w:rPr>
+        <w:t xml:space="preserve"> et al. 2000). </w:t>
       </w:r>
       <w:r>
         <w:rPr>
@@ -2365,6 +2379,7 @@
         <w:t xml:space="preserve">Annual estimates of </w:t>
       </w:r>
       <w:proofErr w:type="spellStart"/>
+      <w:proofErr w:type="gramStart"/>
       <w:r>
         <w:rPr>
           <w:rFonts w:cs="Times New Roman"/>
@@ -2372,6 +2387,7 @@
         <w:t>adult:adult</w:t>
       </w:r>
       <w:proofErr w:type="spellEnd"/>
+      <w:proofErr w:type="gramEnd"/>
       <w:r>
         <w:rPr>
           <w:rFonts w:cs="Times New Roman"/>
@@ -4826,11 +4842,7 @@
         </w:tc>
       </w:tr>
     </w:tbl>
-    <w:p>
-      <w:r>
-        <w:br w:type="page"/>
-      </w:r>
-    </w:p>
+    <w:p/>
     <w:p>
       <w:pPr>
         <w:jc w:val="both"/>
@@ -4856,8 +4868,8 @@
           <w:noProof/>
         </w:rPr>
         <w:drawing>
-          <wp:inline distT="0" distB="0" distL="0" distR="0" wp14:anchorId="2EB19971" wp14:editId="5ACABDDA">
-            <wp:extent cx="8470841" cy="5227607"/>
+          <wp:inline distT="0" distB="0" distL="0" distR="0" wp14:anchorId="2EB19971" wp14:editId="777F0FA0">
+            <wp:extent cx="8241948" cy="5086350"/>
             <wp:effectExtent l="0" t="0" r="6985" b="0"/>
             <wp:docPr id="619387023" name="Picture 1"/>
             <wp:cNvGraphicFramePr>
@@ -4879,7 +4891,7 @@
                   <pic:spPr>
                     <a:xfrm>
                       <a:off x="0" y="0"/>
-                      <a:ext cx="8488993" cy="5238809"/>
+                      <a:ext cx="8286999" cy="5114152"/>
                     </a:xfrm>
                     <a:prstGeom prst="rect">
                       <a:avLst/>
@@ -5053,11 +5065,1391 @@
           <w:sz w:val="24"/>
           <w:szCs w:val="24"/>
         </w:rPr>
-        <w:t>Summary text…</w:t>
+        <w:t>After considering each IPTDS site, population, and MPG for both steelhead and Chinook salmon, sites were each lumped into one of four categories: 1) site recommended for continued funding, 2) existing sites recommended for funding under the IPTDS O&amp;M project, 3) proposed new sites, and 4) candidate sites for removal, at least from funding under the IPTDS O&amp;M project (</w:t>
+      </w:r>
+      <w:r>
+        <w:rPr>
+          <w:sz w:val="24"/>
+          <w:szCs w:val="24"/>
+        </w:rPr>
+        <w:fldChar w:fldCharType="begin"/>
+      </w:r>
+      <w:r>
+        <w:rPr>
+          <w:sz w:val="24"/>
+          <w:szCs w:val="24"/>
+        </w:rPr>
+        <w:instrText xml:space="preserve"> REF _Ref141944808 \h </w:instrText>
+      </w:r>
+      <w:r>
+        <w:rPr>
+          <w:sz w:val="24"/>
+          <w:szCs w:val="24"/>
+        </w:rPr>
+      </w:r>
+      <w:r>
+        <w:rPr>
+          <w:sz w:val="24"/>
+          <w:szCs w:val="24"/>
+        </w:rPr>
+        <w:instrText xml:space="preserve"> \* MERGEFORMAT </w:instrText>
+      </w:r>
+      <w:r>
+        <w:rPr>
+          <w:sz w:val="24"/>
+          <w:szCs w:val="24"/>
+        </w:rPr>
+        <w:fldChar w:fldCharType="separate"/>
+      </w:r>
+      <w:r>
+        <w:rPr>
+          <w:sz w:val="24"/>
+          <w:szCs w:val="24"/>
+        </w:rPr>
+        <w:t>Table 3</w:t>
+      </w:r>
+      <w:r>
+        <w:rPr>
+          <w:sz w:val="24"/>
+          <w:szCs w:val="24"/>
+        </w:rPr>
+        <w:fldChar w:fldCharType="end"/>
+      </w:r>
+      <w:r>
+        <w:rPr>
+          <w:rFonts w:cs="Times New Roman"/>
+          <w:sz w:val="24"/>
+          <w:szCs w:val="24"/>
+        </w:rPr>
+        <w:t xml:space="preserve">). </w:t>
       </w:r>
     </w:p>
     <w:p>
       <w:pPr>
+        <w:rPr>
+          <w:b/>
+          <w:bCs/>
+          <w:i/>
+          <w:iCs/>
+          <w:sz w:val="20"/>
+          <w:szCs w:val="18"/>
+        </w:rPr>
+      </w:pPr>
+      <w:bookmarkStart w:id="13" w:name="_Ref141944808"/>
+      <w:r>
+        <w:rPr>
+          <w:b/>
+          <w:bCs/>
+        </w:rPr>
+        <w:br w:type="page"/>
+      </w:r>
+    </w:p>
+    <w:p>
+      <w:pPr>
+        <w:pStyle w:val="Caption"/>
+        <w:rPr>
+          <w:rFonts w:cs="Times New Roman"/>
+          <w:sz w:val="24"/>
+          <w:szCs w:val="24"/>
+        </w:rPr>
+      </w:pPr>
+      <w:r>
+        <w:rPr>
+          <w:b/>
+          <w:bCs/>
+        </w:rPr>
+        <w:lastRenderedPageBreak/>
+        <w:t xml:space="preserve">Table </w:t>
+      </w:r>
+      <w:r>
+        <w:rPr>
+          <w:b/>
+          <w:bCs/>
+        </w:rPr>
+        <w:fldChar w:fldCharType="begin"/>
+      </w:r>
+      <w:r>
+        <w:rPr>
+          <w:b/>
+          <w:bCs/>
+        </w:rPr>
+        <w:instrText xml:space="preserve"> SEQ Table \* ARABIC </w:instrText>
+      </w:r>
+      <w:r>
+        <w:rPr>
+          <w:b/>
+          <w:bCs/>
+        </w:rPr>
+        <w:fldChar w:fldCharType="separate"/>
+      </w:r>
+      <w:r>
+        <w:rPr>
+          <w:b/>
+          <w:bCs/>
+          <w:noProof/>
+        </w:rPr>
+        <w:t>3</w:t>
+      </w:r>
+      <w:r>
+        <w:rPr>
+          <w:b/>
+          <w:bCs/>
+        </w:rPr>
+        <w:fldChar w:fldCharType="end"/>
+      </w:r>
+      <w:bookmarkEnd w:id="13"/>
+      <w:r>
+        <w:rPr>
+          <w:b/>
+          <w:bCs/>
+        </w:rPr>
+        <w:t>.</w:t>
+      </w:r>
+      <w:r>
+        <w:t xml:space="preserve"> </w:t>
+      </w:r>
+      <w:r>
+        <w:t>Summary of recommendations for IPTDS in the Snake River basin.</w:t>
+      </w:r>
+    </w:p>
+    <w:tbl>
+      <w:tblPr>
+        <w:tblStyle w:val="GridTable4-Accent3"/>
+        <w:tblW w:w="9355" w:type="dxa"/>
+        <w:jc w:val="center"/>
+        <w:tblCellMar>
+          <w:top w:w="58" w:type="dxa"/>
+          <w:bottom w:w="58" w:type="dxa"/>
+        </w:tblCellMar>
+        <w:tblLook w:val="04A0" w:firstRow="1" w:lastRow="0" w:firstColumn="1" w:lastColumn="0" w:noHBand="0" w:noVBand="1"/>
+      </w:tblPr>
+      <w:tblGrid>
+        <w:gridCol w:w="3865"/>
+        <w:gridCol w:w="5490"/>
+      </w:tblGrid>
+      <w:tr>
+        <w:trPr>
+          <w:cnfStyle w:val="100000000000" w:firstRow="1" w:lastRow="0" w:firstColumn="0" w:lastColumn="0" w:oddVBand="0" w:evenVBand="0" w:oddHBand="0" w:evenHBand="0" w:firstRowFirstColumn="0" w:firstRowLastColumn="0" w:lastRowFirstColumn="0" w:lastRowLastColumn="0"/>
+          <w:jc w:val="center"/>
+        </w:trPr>
+        <w:tc>
+          <w:tcPr>
+            <w:cnfStyle w:val="001000000000" w:firstRow="0" w:lastRow="0" w:firstColumn="1" w:lastColumn="0" w:oddVBand="0" w:evenVBand="0" w:oddHBand="0" w:evenHBand="0" w:firstRowFirstColumn="0" w:firstRowLastColumn="0" w:lastRowFirstColumn="0" w:lastRowLastColumn="0"/>
+            <w:tcW w:w="3865" w:type="dxa"/>
+            <w:vAlign w:val="center"/>
+          </w:tcPr>
+          <w:p>
+            <w:pPr>
+              <w:contextualSpacing/>
+              <w:jc w:val="center"/>
+              <w:rPr>
+                <w:rFonts w:cs="Times New Roman"/>
+                <w:color w:val="auto"/>
+                <w:sz w:val="20"/>
+                <w:szCs w:val="20"/>
+              </w:rPr>
+            </w:pPr>
+            <w:r>
+              <w:rPr>
+                <w:rFonts w:cs="Times New Roman"/>
+                <w:color w:val="auto"/>
+                <w:sz w:val="20"/>
+                <w:szCs w:val="20"/>
+              </w:rPr>
+              <w:t>Category</w:t>
+            </w:r>
+          </w:p>
+        </w:tc>
+        <w:tc>
+          <w:tcPr>
+            <w:tcW w:w="5490" w:type="dxa"/>
+            <w:vAlign w:val="center"/>
+          </w:tcPr>
+          <w:p>
+            <w:pPr>
+              <w:contextualSpacing/>
+              <w:jc w:val="center"/>
+              <w:cnfStyle w:val="100000000000" w:firstRow="1" w:lastRow="0" w:firstColumn="0" w:lastColumn="0" w:oddVBand="0" w:evenVBand="0" w:oddHBand="0" w:evenHBand="0" w:firstRowFirstColumn="0" w:firstRowLastColumn="0" w:lastRowFirstColumn="0" w:lastRowLastColumn="0"/>
+              <w:rPr>
+                <w:rFonts w:cs="Times New Roman"/>
+                <w:color w:val="auto"/>
+                <w:sz w:val="20"/>
+                <w:szCs w:val="20"/>
+              </w:rPr>
+            </w:pPr>
+            <w:r>
+              <w:rPr>
+                <w:rFonts w:cs="Times New Roman"/>
+                <w:color w:val="auto"/>
+                <w:sz w:val="20"/>
+                <w:szCs w:val="20"/>
+              </w:rPr>
+              <w:t>Sites</w:t>
+            </w:r>
+          </w:p>
+        </w:tc>
+      </w:tr>
+      <w:tr>
+        <w:trPr>
+          <w:cnfStyle w:val="000000100000" w:firstRow="0" w:lastRow="0" w:firstColumn="0" w:lastColumn="0" w:oddVBand="0" w:evenVBand="0" w:oddHBand="1" w:evenHBand="0" w:firstRowFirstColumn="0" w:firstRowLastColumn="0" w:lastRowFirstColumn="0" w:lastRowLastColumn="0"/>
+          <w:jc w:val="center"/>
+        </w:trPr>
+        <w:tc>
+          <w:tcPr>
+            <w:cnfStyle w:val="001000000000" w:firstRow="0" w:lastRow="0" w:firstColumn="1" w:lastColumn="0" w:oddVBand="0" w:evenVBand="0" w:oddHBand="0" w:evenHBand="0" w:firstRowFirstColumn="0" w:firstRowLastColumn="0" w:lastRowFirstColumn="0" w:lastRowLastColumn="0"/>
+            <w:tcW w:w="3865" w:type="dxa"/>
+            <w:vAlign w:val="center"/>
+          </w:tcPr>
+          <w:p>
+            <w:pPr>
+              <w:contextualSpacing/>
+              <w:rPr>
+                <w:rFonts w:cs="Times New Roman"/>
+                <w:b w:val="0"/>
+                <w:bCs w:val="0"/>
+                <w:sz w:val="20"/>
+                <w:szCs w:val="20"/>
+              </w:rPr>
+            </w:pPr>
+            <w:r>
+              <w:rPr>
+                <w:rFonts w:cs="Times New Roman"/>
+                <w:sz w:val="20"/>
+                <w:szCs w:val="20"/>
+              </w:rPr>
+              <w:t>Continue funding</w:t>
+            </w:r>
+            <w:r>
+              <w:rPr>
+                <w:rFonts w:cs="Times New Roman"/>
+                <w:sz w:val="20"/>
+                <w:szCs w:val="20"/>
+              </w:rPr>
+              <w:t>:</w:t>
+            </w:r>
+            <w:r>
+              <w:rPr>
+                <w:rFonts w:cs="Times New Roman"/>
+                <w:b w:val="0"/>
+                <w:bCs w:val="0"/>
+                <w:sz w:val="20"/>
+                <w:szCs w:val="20"/>
+              </w:rPr>
+              <w:t xml:space="preserve"> Sites currently funded under the IPTDS O&amp;M project in which continued funding is recommended</w:t>
+            </w:r>
+          </w:p>
+        </w:tc>
+        <w:tc>
+          <w:tcPr>
+            <w:tcW w:w="5490" w:type="dxa"/>
+            <w:vAlign w:val="center"/>
+          </w:tcPr>
+          <w:p>
+            <w:pPr>
+              <w:contextualSpacing/>
+              <w:cnfStyle w:val="000000100000" w:firstRow="0" w:lastRow="0" w:firstColumn="0" w:lastColumn="0" w:oddVBand="0" w:evenVBand="0" w:oddHBand="1" w:evenHBand="0" w:firstRowFirstColumn="0" w:firstRowLastColumn="0" w:lastRowFirstColumn="0" w:lastRowLastColumn="0"/>
+              <w:rPr>
+                <w:rFonts w:cs="Times New Roman"/>
+                <w:sz w:val="20"/>
+                <w:szCs w:val="20"/>
+              </w:rPr>
+            </w:pPr>
+            <w:r>
+              <w:rPr>
+                <w:rFonts w:cs="Times New Roman"/>
+                <w:b/>
+                <w:bCs/>
+                <w:sz w:val="20"/>
+                <w:szCs w:val="20"/>
+              </w:rPr>
+              <w:t>Salmon:</w:t>
+            </w:r>
+            <w:r>
+              <w:rPr>
+                <w:rFonts w:cs="Times New Roman"/>
+                <w:sz w:val="20"/>
+                <w:szCs w:val="20"/>
+              </w:rPr>
+              <w:t xml:space="preserve"> </w:t>
+            </w:r>
+            <w:r>
+              <w:rPr>
+                <w:rFonts w:cs="Times New Roman"/>
+                <w:sz w:val="20"/>
+                <w:szCs w:val="20"/>
+              </w:rPr>
+              <w:t>HYC, LLR, LRW,</w:t>
+            </w:r>
+            <w:r>
+              <w:rPr>
+                <w:rFonts w:cs="Times New Roman"/>
+                <w:sz w:val="20"/>
+                <w:szCs w:val="20"/>
+              </w:rPr>
+              <w:t xml:space="preserve"> KRS (or ESS)</w:t>
+            </w:r>
+            <w:bookmarkStart w:id="14" w:name="_Ref141944055"/>
+            <w:r>
+              <w:rPr>
+                <w:rStyle w:val="FootnoteReference"/>
+                <w:rFonts w:cs="Times New Roman"/>
+                <w:sz w:val="20"/>
+                <w:szCs w:val="20"/>
+              </w:rPr>
+              <w:footnoteReference w:id="5"/>
+            </w:r>
+            <w:bookmarkEnd w:id="14"/>
+            <w:r>
+              <w:rPr>
+                <w:rFonts w:cs="Times New Roman"/>
+                <w:sz w:val="20"/>
+                <w:szCs w:val="20"/>
+              </w:rPr>
+              <w:t>,</w:t>
+            </w:r>
+            <w:r>
+              <w:rPr>
+                <w:rFonts w:cs="Times New Roman"/>
+                <w:sz w:val="20"/>
+                <w:szCs w:val="20"/>
+              </w:rPr>
+              <w:t xml:space="preserve"> MAR, NFS, TAY, USE, VC2, ZEN</w:t>
+            </w:r>
+          </w:p>
+          <w:p>
+            <w:pPr>
+              <w:contextualSpacing/>
+              <w:cnfStyle w:val="000000100000" w:firstRow="0" w:lastRow="0" w:firstColumn="0" w:lastColumn="0" w:oddVBand="0" w:evenVBand="0" w:oddHBand="1" w:evenHBand="0" w:firstRowFirstColumn="0" w:firstRowLastColumn="0" w:lastRowFirstColumn="0" w:lastRowLastColumn="0"/>
+              <w:rPr>
+                <w:rFonts w:cs="Times New Roman"/>
+                <w:sz w:val="20"/>
+                <w:szCs w:val="20"/>
+              </w:rPr>
+            </w:pPr>
+          </w:p>
+          <w:p>
+            <w:pPr>
+              <w:contextualSpacing/>
+              <w:cnfStyle w:val="000000100000" w:firstRow="0" w:lastRow="0" w:firstColumn="0" w:lastColumn="0" w:oddVBand="0" w:evenVBand="0" w:oddHBand="1" w:evenHBand="0" w:firstRowFirstColumn="0" w:firstRowLastColumn="0" w:lastRowFirstColumn="0" w:lastRowLastColumn="0"/>
+              <w:rPr>
+                <w:rFonts w:cs="Times New Roman"/>
+                <w:sz w:val="20"/>
+                <w:szCs w:val="20"/>
+              </w:rPr>
+            </w:pPr>
+            <w:r>
+              <w:rPr>
+                <w:rFonts w:cs="Times New Roman"/>
+                <w:b/>
+                <w:bCs/>
+                <w:sz w:val="20"/>
+                <w:szCs w:val="20"/>
+              </w:rPr>
+              <w:t>Clearwater:</w:t>
+            </w:r>
+            <w:r>
+              <w:rPr>
+                <w:rFonts w:cs="Times New Roman"/>
+                <w:sz w:val="20"/>
+                <w:szCs w:val="20"/>
+              </w:rPr>
+              <w:t xml:space="preserve"> LC1, LC2</w:t>
+            </w:r>
+            <w:r>
+              <w:rPr>
+                <w:rStyle w:val="FootnoteReference"/>
+                <w:rFonts w:cs="Times New Roman"/>
+                <w:sz w:val="20"/>
+                <w:szCs w:val="20"/>
+              </w:rPr>
+              <w:footnoteReference w:id="6"/>
+            </w:r>
+            <w:r>
+              <w:rPr>
+                <w:rFonts w:cs="Times New Roman"/>
+                <w:sz w:val="20"/>
+                <w:szCs w:val="20"/>
+              </w:rPr>
+              <w:t>, LRL, LRU, SC1</w:t>
+            </w:r>
+            <w:bookmarkStart w:id="15" w:name="_Ref141944315"/>
+            <w:r>
+              <w:rPr>
+                <w:rStyle w:val="FootnoteReference"/>
+                <w:rFonts w:cs="Times New Roman"/>
+                <w:sz w:val="20"/>
+                <w:szCs w:val="20"/>
+              </w:rPr>
+              <w:footnoteReference w:id="7"/>
+            </w:r>
+            <w:bookmarkEnd w:id="15"/>
+            <w:r>
+              <w:rPr>
+                <w:rFonts w:cs="Times New Roman"/>
+                <w:sz w:val="20"/>
+                <w:szCs w:val="20"/>
+              </w:rPr>
+              <w:t>, SC2 (or CRA)</w:t>
+            </w:r>
+            <w:r>
+              <w:rPr>
+                <w:rFonts w:cs="Times New Roman"/>
+                <w:sz w:val="20"/>
+                <w:szCs w:val="20"/>
+                <w:vertAlign w:val="superscript"/>
+              </w:rPr>
+              <w:fldChar w:fldCharType="begin"/>
+            </w:r>
+            <w:r>
+              <w:rPr>
+                <w:rFonts w:cs="Times New Roman"/>
+                <w:sz w:val="20"/>
+                <w:szCs w:val="20"/>
+                <w:vertAlign w:val="superscript"/>
+              </w:rPr>
+              <w:instrText xml:space="preserve"> NOTEREF _Ref141944315 \h </w:instrText>
+            </w:r>
+            <w:r>
+              <w:rPr>
+                <w:rFonts w:cs="Times New Roman"/>
+                <w:sz w:val="20"/>
+                <w:szCs w:val="20"/>
+                <w:vertAlign w:val="superscript"/>
+              </w:rPr>
+            </w:r>
+            <w:r>
+              <w:rPr>
+                <w:rFonts w:cs="Times New Roman"/>
+                <w:sz w:val="20"/>
+                <w:szCs w:val="20"/>
+                <w:vertAlign w:val="superscript"/>
+              </w:rPr>
+              <w:instrText xml:space="preserve"> \* MERGEFORMAT </w:instrText>
+            </w:r>
+            <w:r>
+              <w:rPr>
+                <w:rFonts w:cs="Times New Roman"/>
+                <w:sz w:val="20"/>
+                <w:szCs w:val="20"/>
+                <w:vertAlign w:val="superscript"/>
+              </w:rPr>
+              <w:fldChar w:fldCharType="separate"/>
+            </w:r>
+            <w:r>
+              <w:rPr>
+                <w:rFonts w:cs="Times New Roman"/>
+                <w:sz w:val="20"/>
+                <w:szCs w:val="20"/>
+                <w:vertAlign w:val="superscript"/>
+              </w:rPr>
+              <w:t>7</w:t>
+            </w:r>
+            <w:r>
+              <w:rPr>
+                <w:rFonts w:cs="Times New Roman"/>
+                <w:sz w:val="20"/>
+                <w:szCs w:val="20"/>
+                <w:vertAlign w:val="superscript"/>
+              </w:rPr>
+              <w:fldChar w:fldCharType="end"/>
+            </w:r>
+          </w:p>
+          <w:p>
+            <w:pPr>
+              <w:contextualSpacing/>
+              <w:cnfStyle w:val="000000100000" w:firstRow="0" w:lastRow="0" w:firstColumn="0" w:lastColumn="0" w:oddVBand="0" w:evenVBand="0" w:oddHBand="1" w:evenHBand="0" w:firstRowFirstColumn="0" w:firstRowLastColumn="0" w:lastRowFirstColumn="0" w:lastRowLastColumn="0"/>
+              <w:rPr>
+                <w:rFonts w:cs="Times New Roman"/>
+                <w:sz w:val="20"/>
+                <w:szCs w:val="20"/>
+              </w:rPr>
+            </w:pPr>
+          </w:p>
+          <w:p>
+            <w:pPr>
+              <w:contextualSpacing/>
+              <w:cnfStyle w:val="000000100000" w:firstRow="0" w:lastRow="0" w:firstColumn="0" w:lastColumn="0" w:oddVBand="0" w:evenVBand="0" w:oddHBand="1" w:evenHBand="0" w:firstRowFirstColumn="0" w:firstRowLastColumn="0" w:lastRowFirstColumn="0" w:lastRowLastColumn="0"/>
+              <w:rPr>
+                <w:rFonts w:cs="Times New Roman"/>
+                <w:sz w:val="20"/>
+                <w:szCs w:val="20"/>
+                <w:lang w:val="es-ES"/>
+              </w:rPr>
+            </w:pPr>
+            <w:proofErr w:type="spellStart"/>
+            <w:r>
+              <w:rPr>
+                <w:rFonts w:cs="Times New Roman"/>
+                <w:b/>
+                <w:bCs/>
+                <w:sz w:val="20"/>
+                <w:szCs w:val="20"/>
+                <w:lang w:val="es-ES"/>
+              </w:rPr>
+              <w:t>Imnaha</w:t>
+            </w:r>
+            <w:proofErr w:type="spellEnd"/>
+            <w:r>
+              <w:rPr>
+                <w:rFonts w:cs="Times New Roman"/>
+                <w:b/>
+                <w:bCs/>
+                <w:sz w:val="20"/>
+                <w:szCs w:val="20"/>
+                <w:lang w:val="es-ES"/>
+              </w:rPr>
+              <w:t>:</w:t>
+            </w:r>
+            <w:r>
+              <w:rPr>
+                <w:rFonts w:cs="Times New Roman"/>
+                <w:sz w:val="20"/>
+                <w:szCs w:val="20"/>
+                <w:lang w:val="es-ES"/>
+              </w:rPr>
+              <w:t xml:space="preserve"> IR1</w:t>
+            </w:r>
+            <w:bookmarkStart w:id="16" w:name="_Ref141943648"/>
+            <w:r>
+              <w:rPr>
+                <w:rStyle w:val="FootnoteReference"/>
+                <w:rFonts w:cs="Times New Roman"/>
+                <w:sz w:val="20"/>
+                <w:szCs w:val="20"/>
+              </w:rPr>
+              <w:footnoteReference w:id="8"/>
+            </w:r>
+            <w:bookmarkEnd w:id="16"/>
+          </w:p>
+          <w:p>
+            <w:pPr>
+              <w:contextualSpacing/>
+              <w:cnfStyle w:val="000000100000" w:firstRow="0" w:lastRow="0" w:firstColumn="0" w:lastColumn="0" w:oddVBand="0" w:evenVBand="0" w:oddHBand="1" w:evenHBand="0" w:firstRowFirstColumn="0" w:firstRowLastColumn="0" w:lastRowFirstColumn="0" w:lastRowLastColumn="0"/>
+              <w:rPr>
+                <w:rFonts w:cs="Times New Roman"/>
+                <w:sz w:val="20"/>
+                <w:szCs w:val="20"/>
+                <w:lang w:val="es-ES"/>
+              </w:rPr>
+            </w:pPr>
+          </w:p>
+          <w:p>
+            <w:pPr>
+              <w:contextualSpacing/>
+              <w:cnfStyle w:val="000000100000" w:firstRow="0" w:lastRow="0" w:firstColumn="0" w:lastColumn="0" w:oddVBand="0" w:evenVBand="0" w:oddHBand="1" w:evenHBand="0" w:firstRowFirstColumn="0" w:firstRowLastColumn="0" w:lastRowFirstColumn="0" w:lastRowLastColumn="0"/>
+              <w:rPr>
+                <w:rFonts w:cs="Times New Roman"/>
+                <w:sz w:val="20"/>
+                <w:szCs w:val="20"/>
+                <w:lang w:val="fr-FR"/>
+              </w:rPr>
+            </w:pPr>
+            <w:r>
+              <w:rPr>
+                <w:rFonts w:cs="Times New Roman"/>
+                <w:b/>
+                <w:bCs/>
+                <w:sz w:val="20"/>
+                <w:szCs w:val="20"/>
+                <w:lang w:val="fr-FR"/>
+              </w:rPr>
+              <w:t xml:space="preserve">Grande </w:t>
+            </w:r>
+            <w:proofErr w:type="gramStart"/>
+            <w:r>
+              <w:rPr>
+                <w:rFonts w:cs="Times New Roman"/>
+                <w:b/>
+                <w:bCs/>
+                <w:sz w:val="20"/>
+                <w:szCs w:val="20"/>
+                <w:lang w:val="fr-FR"/>
+              </w:rPr>
+              <w:t>Ronde:</w:t>
+            </w:r>
+            <w:proofErr w:type="gramEnd"/>
+            <w:r>
+              <w:rPr>
+                <w:rFonts w:cs="Times New Roman"/>
+                <w:sz w:val="20"/>
+                <w:szCs w:val="20"/>
+                <w:lang w:val="fr-FR"/>
+              </w:rPr>
+              <w:t xml:space="preserve"> JOC, UGR, WR1</w:t>
+            </w:r>
+          </w:p>
+        </w:tc>
+      </w:tr>
+      <w:tr>
+        <w:trPr>
+          <w:jc w:val="center"/>
+        </w:trPr>
+        <w:tc>
+          <w:tcPr>
+            <w:tcW w:w="3865" w:type="dxa"/>
+            <w:vAlign w:val="center"/>
+          </w:tcPr>
+          <w:p>
+            <w:pPr>
+              <w:contextualSpacing/>
+              <w:cnfStyle w:val="001000000000" w:firstRow="0" w:lastRow="0" w:firstColumn="1" w:lastColumn="0" w:oddVBand="0" w:evenVBand="0" w:oddHBand="0" w:evenHBand="0" w:firstRowFirstColumn="0" w:firstRowLastColumn="0" w:lastRowFirstColumn="0" w:lastRowLastColumn="0"/>
+              <w:rPr>
+                <w:rFonts w:cs="Times New Roman"/>
+                <w:b w:val="0"/>
+                <w:bCs w:val="0"/>
+                <w:sz w:val="20"/>
+                <w:szCs w:val="20"/>
+              </w:rPr>
+            </w:pPr>
+            <w:r>
+              <w:rPr>
+                <w:rFonts w:cs="Times New Roman"/>
+                <w:sz w:val="20"/>
+                <w:szCs w:val="20"/>
+              </w:rPr>
+              <w:t>Existing IPTDS to add:</w:t>
+            </w:r>
+            <w:r>
+              <w:rPr>
+                <w:rFonts w:cs="Times New Roman"/>
+                <w:b w:val="0"/>
+                <w:bCs w:val="0"/>
+                <w:sz w:val="20"/>
+                <w:szCs w:val="20"/>
+              </w:rPr>
+              <w:t xml:space="preserve"> Existing IPTDS which should be considered for funding under the IPTDS O&amp;M project</w:t>
+            </w:r>
+          </w:p>
+        </w:tc>
+        <w:tc>
+          <w:tcPr>
+            <w:tcW w:w="5490" w:type="dxa"/>
+            <w:vAlign w:val="center"/>
+          </w:tcPr>
+          <w:p>
+            <w:pPr>
+              <w:contextualSpacing/>
+              <w:rPr>
+                <w:rFonts w:cs="Times New Roman"/>
+                <w:sz w:val="20"/>
+                <w:szCs w:val="20"/>
+              </w:rPr>
+            </w:pPr>
+            <w:r>
+              <w:rPr>
+                <w:rFonts w:cs="Times New Roman"/>
+                <w:b/>
+                <w:bCs/>
+                <w:sz w:val="20"/>
+                <w:szCs w:val="20"/>
+              </w:rPr>
+              <w:t>Clearwater:</w:t>
+            </w:r>
+            <w:r>
+              <w:rPr>
+                <w:rFonts w:cs="Times New Roman"/>
+                <w:sz w:val="20"/>
+                <w:szCs w:val="20"/>
+              </w:rPr>
+              <w:t xml:space="preserve"> JUL, LAP, </w:t>
+            </w:r>
+            <w:r>
+              <w:rPr>
+                <w:rFonts w:cs="Times New Roman"/>
+                <w:sz w:val="20"/>
+                <w:szCs w:val="20"/>
+                <w:u w:val="single"/>
+              </w:rPr>
+              <w:t>or</w:t>
+            </w:r>
+            <w:r>
+              <w:rPr>
+                <w:rFonts w:cs="Times New Roman"/>
+                <w:sz w:val="20"/>
+                <w:szCs w:val="20"/>
+              </w:rPr>
+              <w:t xml:space="preserve"> LAW</w:t>
+            </w:r>
+            <w:r>
+              <w:rPr>
+                <w:rStyle w:val="FootnoteReference"/>
+                <w:rFonts w:cs="Times New Roman"/>
+                <w:sz w:val="20"/>
+                <w:szCs w:val="20"/>
+              </w:rPr>
+              <w:footnoteReference w:id="9"/>
+            </w:r>
+          </w:p>
+          <w:p>
+            <w:pPr>
+              <w:contextualSpacing/>
+              <w:rPr>
+                <w:rFonts w:cs="Times New Roman"/>
+                <w:sz w:val="20"/>
+                <w:szCs w:val="20"/>
+              </w:rPr>
+            </w:pPr>
+          </w:p>
+          <w:p>
+            <w:pPr>
+              <w:contextualSpacing/>
+              <w:rPr>
+                <w:rFonts w:cs="Times New Roman"/>
+                <w:sz w:val="20"/>
+                <w:szCs w:val="20"/>
+              </w:rPr>
+            </w:pPr>
+            <w:r>
+              <w:rPr>
+                <w:rFonts w:cs="Times New Roman"/>
+                <w:b/>
+                <w:bCs/>
+                <w:sz w:val="20"/>
+                <w:szCs w:val="20"/>
+              </w:rPr>
+              <w:t>Grande Ronde:</w:t>
+            </w:r>
+            <w:r>
+              <w:rPr>
+                <w:rFonts w:cs="Times New Roman"/>
+                <w:sz w:val="20"/>
+                <w:szCs w:val="20"/>
+              </w:rPr>
+              <w:t xml:space="preserve"> MR1, WEN</w:t>
+            </w:r>
+          </w:p>
+          <w:p>
+            <w:pPr>
+              <w:contextualSpacing/>
+              <w:rPr>
+                <w:rFonts w:cs="Times New Roman"/>
+                <w:sz w:val="20"/>
+                <w:szCs w:val="20"/>
+              </w:rPr>
+            </w:pPr>
+          </w:p>
+          <w:p>
+            <w:pPr>
+              <w:contextualSpacing/>
+              <w:rPr>
+                <w:rFonts w:cs="Times New Roman"/>
+                <w:sz w:val="20"/>
+                <w:szCs w:val="20"/>
+              </w:rPr>
+            </w:pPr>
+            <w:r>
+              <w:rPr>
+                <w:rFonts w:cs="Times New Roman"/>
+                <w:b/>
+                <w:bCs/>
+                <w:sz w:val="20"/>
+                <w:szCs w:val="20"/>
+              </w:rPr>
+              <w:t>Lower Snake:</w:t>
+            </w:r>
+            <w:r>
+              <w:rPr>
+                <w:rFonts w:cs="Times New Roman"/>
+                <w:sz w:val="20"/>
+                <w:szCs w:val="20"/>
+              </w:rPr>
+              <w:t xml:space="preserve"> ACM, LTR</w:t>
+            </w:r>
+            <w:r>
+              <w:rPr>
+                <w:rStyle w:val="FootnoteReference"/>
+                <w:rFonts w:cs="Times New Roman"/>
+                <w:sz w:val="20"/>
+                <w:szCs w:val="20"/>
+              </w:rPr>
+              <w:footnoteReference w:id="10"/>
+            </w:r>
+          </w:p>
+        </w:tc>
+      </w:tr>
+      <w:tr>
+        <w:trPr>
+          <w:cnfStyle w:val="000000100000" w:firstRow="0" w:lastRow="0" w:firstColumn="0" w:lastColumn="0" w:oddVBand="0" w:evenVBand="0" w:oddHBand="1" w:evenHBand="0" w:firstRowFirstColumn="0" w:firstRowLastColumn="0" w:lastRowFirstColumn="0" w:lastRowLastColumn="0"/>
+          <w:jc w:val="center"/>
+        </w:trPr>
+        <w:tc>
+          <w:tcPr>
+            <w:cnfStyle w:val="001000000000" w:firstRow="0" w:lastRow="0" w:firstColumn="1" w:lastColumn="0" w:oddVBand="0" w:evenVBand="0" w:oddHBand="0" w:evenHBand="0" w:firstRowFirstColumn="0" w:firstRowLastColumn="0" w:lastRowFirstColumn="0" w:lastRowLastColumn="0"/>
+            <w:tcW w:w="3865" w:type="dxa"/>
+            <w:vAlign w:val="center"/>
+          </w:tcPr>
+          <w:p>
+            <w:pPr>
+              <w:contextualSpacing/>
+              <w:rPr>
+                <w:rFonts w:cs="Times New Roman"/>
+                <w:b w:val="0"/>
+                <w:bCs w:val="0"/>
+                <w:sz w:val="20"/>
+                <w:szCs w:val="20"/>
+              </w:rPr>
+            </w:pPr>
+            <w:r>
+              <w:rPr>
+                <w:rFonts w:cs="Times New Roman"/>
+                <w:sz w:val="20"/>
+                <w:szCs w:val="20"/>
+              </w:rPr>
+              <w:t>Proposed IPTDS:</w:t>
+            </w:r>
+            <w:r>
+              <w:rPr>
+                <w:rFonts w:cs="Times New Roman"/>
+                <w:b w:val="0"/>
+                <w:bCs w:val="0"/>
+                <w:sz w:val="20"/>
+                <w:szCs w:val="20"/>
+              </w:rPr>
+              <w:t xml:space="preserve"> New IPTDS sites which would provide necessary status and trends monitoring</w:t>
+            </w:r>
+          </w:p>
+        </w:tc>
+        <w:tc>
+          <w:tcPr>
+            <w:tcW w:w="5490" w:type="dxa"/>
+            <w:vAlign w:val="center"/>
+          </w:tcPr>
+          <w:p>
+            <w:pPr>
+              <w:contextualSpacing/>
+              <w:cnfStyle w:val="000000100000" w:firstRow="0" w:lastRow="0" w:firstColumn="0" w:lastColumn="0" w:oddVBand="0" w:evenVBand="0" w:oddHBand="1" w:evenHBand="0" w:firstRowFirstColumn="0" w:firstRowLastColumn="0" w:lastRowFirstColumn="0" w:lastRowLastColumn="0"/>
+              <w:rPr>
+                <w:rFonts w:cs="Times New Roman"/>
+                <w:sz w:val="20"/>
+                <w:szCs w:val="20"/>
+              </w:rPr>
+            </w:pPr>
+            <w:r>
+              <w:rPr>
+                <w:rFonts w:cs="Times New Roman"/>
+                <w:b/>
+                <w:bCs/>
+                <w:sz w:val="20"/>
+                <w:szCs w:val="20"/>
+              </w:rPr>
+              <w:t>Salmon:</w:t>
+            </w:r>
+            <w:r>
+              <w:rPr>
+                <w:rFonts w:cs="Times New Roman"/>
+                <w:sz w:val="20"/>
+                <w:szCs w:val="20"/>
+              </w:rPr>
+              <w:t xml:space="preserve"> 1) lower East Fork Salmon River or Morgan Creek</w:t>
+            </w:r>
+            <w:r>
+              <w:rPr>
+                <w:rStyle w:val="FootnoteReference"/>
+                <w:rFonts w:cs="Times New Roman"/>
+                <w:sz w:val="20"/>
+                <w:szCs w:val="20"/>
+              </w:rPr>
+              <w:footnoteReference w:id="11"/>
+            </w:r>
+            <w:r>
+              <w:rPr>
+                <w:rFonts w:cs="Times New Roman"/>
+                <w:sz w:val="20"/>
+                <w:szCs w:val="20"/>
+              </w:rPr>
+              <w:t xml:space="preserve">, 2) Chamberlain Creek, </w:t>
+            </w:r>
+            <w:r>
+              <w:rPr>
+                <w:rFonts w:cs="Times New Roman"/>
+                <w:sz w:val="20"/>
+                <w:szCs w:val="20"/>
+              </w:rPr>
+              <w:t xml:space="preserve">and 3) </w:t>
+            </w:r>
+            <w:r>
+              <w:rPr>
+                <w:rFonts w:cs="Times New Roman"/>
+                <w:sz w:val="20"/>
+                <w:szCs w:val="20"/>
+              </w:rPr>
+              <w:t>SRLSR-s steelhead population</w:t>
+            </w:r>
+            <w:r>
+              <w:rPr>
+                <w:rStyle w:val="FootnoteReference"/>
+                <w:rFonts w:cs="Times New Roman"/>
+                <w:sz w:val="20"/>
+                <w:szCs w:val="20"/>
+              </w:rPr>
+              <w:footnoteReference w:id="12"/>
+            </w:r>
+          </w:p>
+          <w:p>
+            <w:pPr>
+              <w:contextualSpacing/>
+              <w:cnfStyle w:val="000000100000" w:firstRow="0" w:lastRow="0" w:firstColumn="0" w:lastColumn="0" w:oddVBand="0" w:evenVBand="0" w:oddHBand="1" w:evenHBand="0" w:firstRowFirstColumn="0" w:firstRowLastColumn="0" w:lastRowFirstColumn="0" w:lastRowLastColumn="0"/>
+              <w:rPr>
+                <w:rFonts w:cs="Times New Roman"/>
+                <w:sz w:val="20"/>
+                <w:szCs w:val="20"/>
+              </w:rPr>
+            </w:pPr>
+          </w:p>
+          <w:p>
+            <w:pPr>
+              <w:contextualSpacing/>
+              <w:cnfStyle w:val="000000100000" w:firstRow="0" w:lastRow="0" w:firstColumn="0" w:lastColumn="0" w:oddVBand="0" w:evenVBand="0" w:oddHBand="1" w:evenHBand="0" w:firstRowFirstColumn="0" w:firstRowLastColumn="0" w:lastRowFirstColumn="0" w:lastRowLastColumn="0"/>
+              <w:rPr>
+                <w:rFonts w:cs="Times New Roman"/>
+                <w:sz w:val="20"/>
+                <w:szCs w:val="20"/>
+              </w:rPr>
+            </w:pPr>
+            <w:r>
+              <w:rPr>
+                <w:rFonts w:cs="Times New Roman"/>
+                <w:b/>
+                <w:bCs/>
+                <w:sz w:val="20"/>
+                <w:szCs w:val="20"/>
+              </w:rPr>
+              <w:t>Lower Snake:</w:t>
+            </w:r>
+            <w:r>
+              <w:rPr>
+                <w:rFonts w:cs="Times New Roman"/>
+                <w:sz w:val="20"/>
+                <w:szCs w:val="20"/>
+              </w:rPr>
+              <w:t xml:space="preserve"> A site in </w:t>
+            </w:r>
+            <w:proofErr w:type="spellStart"/>
+            <w:r>
+              <w:rPr>
+                <w:rFonts w:cs="Times New Roman"/>
+                <w:sz w:val="20"/>
+                <w:szCs w:val="20"/>
+              </w:rPr>
+              <w:t>Alpowa</w:t>
+            </w:r>
+            <w:proofErr w:type="spellEnd"/>
+            <w:r>
+              <w:rPr>
+                <w:rFonts w:cs="Times New Roman"/>
+                <w:sz w:val="20"/>
+                <w:szCs w:val="20"/>
+              </w:rPr>
+              <w:t xml:space="preserve"> Creek</w:t>
+            </w:r>
+          </w:p>
+        </w:tc>
+      </w:tr>
+      <w:tr>
+        <w:trPr>
+          <w:jc w:val="center"/>
+        </w:trPr>
+        <w:tc>
+          <w:tcPr>
+            <w:cnfStyle w:val="001000000000" w:firstRow="0" w:lastRow="0" w:firstColumn="1" w:lastColumn="0" w:oddVBand="0" w:evenVBand="0" w:oddHBand="0" w:evenHBand="0" w:firstRowFirstColumn="0" w:firstRowLastColumn="0" w:lastRowFirstColumn="0" w:lastRowLastColumn="0"/>
+            <w:tcW w:w="3865" w:type="dxa"/>
+            <w:vAlign w:val="center"/>
+          </w:tcPr>
+          <w:p>
+            <w:pPr>
+              <w:contextualSpacing/>
+              <w:rPr>
+                <w:rFonts w:cs="Times New Roman"/>
+                <w:b w:val="0"/>
+                <w:bCs w:val="0"/>
+                <w:sz w:val="20"/>
+                <w:szCs w:val="20"/>
+              </w:rPr>
+            </w:pPr>
+            <w:r>
+              <w:rPr>
+                <w:rFonts w:cs="Times New Roman"/>
+                <w:sz w:val="20"/>
+                <w:szCs w:val="20"/>
+              </w:rPr>
+              <w:t>Candidates for removal:</w:t>
+            </w:r>
+            <w:r>
+              <w:rPr>
+                <w:rFonts w:cs="Times New Roman"/>
+                <w:b w:val="0"/>
+                <w:bCs w:val="0"/>
+                <w:sz w:val="20"/>
+                <w:szCs w:val="20"/>
+              </w:rPr>
+              <w:t xml:space="preserve"> IPTDS sites currently funded under the IPTDS O&amp;M project whose data are not integral </w:t>
+            </w:r>
+            <w:r>
+              <w:rPr>
+                <w:rFonts w:cs="Times New Roman"/>
+                <w:b w:val="0"/>
+                <w:bCs w:val="0"/>
+                <w:sz w:val="20"/>
+                <w:szCs w:val="20"/>
+              </w:rPr>
+              <w:t>for minimum status and trends monitoring</w:t>
+            </w:r>
+          </w:p>
+        </w:tc>
+        <w:tc>
+          <w:tcPr>
+            <w:tcW w:w="5490" w:type="dxa"/>
+            <w:vAlign w:val="center"/>
+          </w:tcPr>
+          <w:p>
+            <w:pPr>
+              <w:contextualSpacing/>
+              <w:cnfStyle w:val="000000000000" w:firstRow="0" w:lastRow="0" w:firstColumn="0" w:lastColumn="0" w:oddVBand="0" w:evenVBand="0" w:oddHBand="0" w:evenHBand="0" w:firstRowFirstColumn="0" w:firstRowLastColumn="0" w:lastRowFirstColumn="0" w:lastRowLastColumn="0"/>
+              <w:rPr>
+                <w:rFonts w:cs="Times New Roman"/>
+                <w:sz w:val="20"/>
+                <w:szCs w:val="20"/>
+              </w:rPr>
+            </w:pPr>
+            <w:r>
+              <w:rPr>
+                <w:rFonts w:cs="Times New Roman"/>
+                <w:b/>
+                <w:bCs/>
+                <w:sz w:val="20"/>
+                <w:szCs w:val="20"/>
+              </w:rPr>
+              <w:t>Salmon:</w:t>
+            </w:r>
+            <w:r>
+              <w:rPr>
+                <w:rFonts w:cs="Times New Roman"/>
+                <w:sz w:val="20"/>
+                <w:szCs w:val="20"/>
+              </w:rPr>
+              <w:t xml:space="preserve"> BHC, BTL, CAC,</w:t>
+            </w:r>
+            <w:r>
+              <w:rPr>
+                <w:rFonts w:cs="Times New Roman"/>
+                <w:sz w:val="20"/>
+                <w:szCs w:val="20"/>
+              </w:rPr>
+              <w:t xml:space="preserve"> ESS (or KRS)</w:t>
+            </w:r>
+            <w:r>
+              <w:rPr>
+                <w:rFonts w:cs="Times New Roman"/>
+                <w:sz w:val="20"/>
+                <w:szCs w:val="20"/>
+                <w:vertAlign w:val="superscript"/>
+              </w:rPr>
+              <w:fldChar w:fldCharType="begin"/>
+            </w:r>
+            <w:r>
+              <w:rPr>
+                <w:rFonts w:cs="Times New Roman"/>
+                <w:sz w:val="20"/>
+                <w:szCs w:val="20"/>
+                <w:vertAlign w:val="superscript"/>
+              </w:rPr>
+              <w:instrText xml:space="preserve"> NOTEREF _Ref141944055 \h </w:instrText>
+            </w:r>
+            <w:r>
+              <w:rPr>
+                <w:rFonts w:cs="Times New Roman"/>
+                <w:sz w:val="20"/>
+                <w:szCs w:val="20"/>
+                <w:vertAlign w:val="superscript"/>
+              </w:rPr>
+            </w:r>
+            <w:r>
+              <w:rPr>
+                <w:rFonts w:cs="Times New Roman"/>
+                <w:sz w:val="20"/>
+                <w:szCs w:val="20"/>
+                <w:vertAlign w:val="superscript"/>
+              </w:rPr>
+              <w:instrText xml:space="preserve"> \* MERGEFORMAT </w:instrText>
+            </w:r>
+            <w:r>
+              <w:rPr>
+                <w:rFonts w:cs="Times New Roman"/>
+                <w:sz w:val="20"/>
+                <w:szCs w:val="20"/>
+                <w:vertAlign w:val="superscript"/>
+              </w:rPr>
+              <w:fldChar w:fldCharType="separate"/>
+            </w:r>
+            <w:r>
+              <w:rPr>
+                <w:rFonts w:cs="Times New Roman"/>
+                <w:sz w:val="20"/>
+                <w:szCs w:val="20"/>
+                <w:vertAlign w:val="superscript"/>
+              </w:rPr>
+              <w:t>5</w:t>
+            </w:r>
+            <w:r>
+              <w:rPr>
+                <w:rFonts w:cs="Times New Roman"/>
+                <w:sz w:val="20"/>
+                <w:szCs w:val="20"/>
+                <w:vertAlign w:val="superscript"/>
+              </w:rPr>
+              <w:fldChar w:fldCharType="end"/>
+            </w:r>
+            <w:r>
+              <w:rPr>
+                <w:rFonts w:cs="Times New Roman"/>
+                <w:sz w:val="20"/>
+                <w:szCs w:val="20"/>
+              </w:rPr>
+              <w:t>,</w:t>
+            </w:r>
+            <w:r>
+              <w:rPr>
+                <w:rFonts w:cs="Times New Roman"/>
+                <w:sz w:val="20"/>
+                <w:szCs w:val="20"/>
+              </w:rPr>
+              <w:t xml:space="preserve"> LLS, SFG, USI</w:t>
+            </w:r>
+          </w:p>
+          <w:p>
+            <w:pPr>
+              <w:contextualSpacing/>
+              <w:cnfStyle w:val="000000000000" w:firstRow="0" w:lastRow="0" w:firstColumn="0" w:lastColumn="0" w:oddVBand="0" w:evenVBand="0" w:oddHBand="0" w:evenHBand="0" w:firstRowFirstColumn="0" w:firstRowLastColumn="0" w:lastRowFirstColumn="0" w:lastRowLastColumn="0"/>
+              <w:rPr>
+                <w:rFonts w:cs="Times New Roman"/>
+                <w:sz w:val="20"/>
+                <w:szCs w:val="20"/>
+              </w:rPr>
+            </w:pPr>
+          </w:p>
+          <w:p>
+            <w:pPr>
+              <w:contextualSpacing/>
+              <w:cnfStyle w:val="000000000000" w:firstRow="0" w:lastRow="0" w:firstColumn="0" w:lastColumn="0" w:oddVBand="0" w:evenVBand="0" w:oddHBand="0" w:evenHBand="0" w:firstRowFirstColumn="0" w:firstRowLastColumn="0" w:lastRowFirstColumn="0" w:lastRowLastColumn="0"/>
+              <w:rPr>
+                <w:rFonts w:cs="Times New Roman"/>
+                <w:sz w:val="20"/>
+                <w:szCs w:val="20"/>
+                <w:vertAlign w:val="superscript"/>
+              </w:rPr>
+            </w:pPr>
+            <w:r>
+              <w:rPr>
+                <w:rFonts w:cs="Times New Roman"/>
+                <w:b/>
+                <w:bCs/>
+                <w:sz w:val="20"/>
+                <w:szCs w:val="20"/>
+              </w:rPr>
+              <w:t>Clearwater:</w:t>
+            </w:r>
+            <w:r>
+              <w:rPr>
+                <w:rFonts w:cs="Times New Roman"/>
+                <w:sz w:val="20"/>
+                <w:szCs w:val="20"/>
+              </w:rPr>
+              <w:t xml:space="preserve"> CRA (or SC2)</w:t>
+            </w:r>
+            <w:r>
+              <w:rPr>
+                <w:rFonts w:cs="Times New Roman"/>
+                <w:sz w:val="20"/>
+                <w:szCs w:val="20"/>
+                <w:vertAlign w:val="superscript"/>
+              </w:rPr>
+              <w:fldChar w:fldCharType="begin"/>
+            </w:r>
+            <w:r>
+              <w:rPr>
+                <w:rFonts w:cs="Times New Roman"/>
+                <w:sz w:val="20"/>
+                <w:szCs w:val="20"/>
+                <w:vertAlign w:val="superscript"/>
+              </w:rPr>
+              <w:instrText xml:space="preserve"> NOTEREF _Ref141944315 \h </w:instrText>
+            </w:r>
+            <w:r>
+              <w:rPr>
+                <w:rFonts w:cs="Times New Roman"/>
+                <w:sz w:val="20"/>
+                <w:szCs w:val="20"/>
+                <w:vertAlign w:val="superscript"/>
+              </w:rPr>
+            </w:r>
+            <w:r>
+              <w:rPr>
+                <w:rFonts w:cs="Times New Roman"/>
+                <w:sz w:val="20"/>
+                <w:szCs w:val="20"/>
+                <w:vertAlign w:val="superscript"/>
+              </w:rPr>
+              <w:instrText xml:space="preserve"> \* MERGEFORMAT </w:instrText>
+            </w:r>
+            <w:r>
+              <w:rPr>
+                <w:rFonts w:cs="Times New Roman"/>
+                <w:sz w:val="20"/>
+                <w:szCs w:val="20"/>
+                <w:vertAlign w:val="superscript"/>
+              </w:rPr>
+              <w:fldChar w:fldCharType="separate"/>
+            </w:r>
+            <w:r>
+              <w:rPr>
+                <w:rFonts w:cs="Times New Roman"/>
+                <w:sz w:val="20"/>
+                <w:szCs w:val="20"/>
+                <w:vertAlign w:val="superscript"/>
+              </w:rPr>
+              <w:t>7</w:t>
+            </w:r>
+            <w:r>
+              <w:rPr>
+                <w:rFonts w:cs="Times New Roman"/>
+                <w:sz w:val="20"/>
+                <w:szCs w:val="20"/>
+                <w:vertAlign w:val="superscript"/>
+              </w:rPr>
+              <w:fldChar w:fldCharType="end"/>
+            </w:r>
+          </w:p>
+          <w:p>
+            <w:pPr>
+              <w:contextualSpacing/>
+              <w:cnfStyle w:val="000000000000" w:firstRow="0" w:lastRow="0" w:firstColumn="0" w:lastColumn="0" w:oddVBand="0" w:evenVBand="0" w:oddHBand="0" w:evenHBand="0" w:firstRowFirstColumn="0" w:firstRowLastColumn="0" w:lastRowFirstColumn="0" w:lastRowLastColumn="0"/>
+              <w:rPr>
+                <w:rFonts w:cs="Times New Roman"/>
+                <w:sz w:val="20"/>
+                <w:szCs w:val="20"/>
+              </w:rPr>
+            </w:pPr>
+          </w:p>
+          <w:p>
+            <w:pPr>
+              <w:contextualSpacing/>
+              <w:cnfStyle w:val="000000000000" w:firstRow="0" w:lastRow="0" w:firstColumn="0" w:lastColumn="0" w:oddVBand="0" w:evenVBand="0" w:oddHBand="0" w:evenHBand="0" w:firstRowFirstColumn="0" w:firstRowLastColumn="0" w:lastRowFirstColumn="0" w:lastRowLastColumn="0"/>
+              <w:rPr>
+                <w:rFonts w:cs="Times New Roman"/>
+                <w:sz w:val="20"/>
+                <w:szCs w:val="20"/>
+                <w:lang w:val="es-ES"/>
+              </w:rPr>
+            </w:pPr>
+            <w:proofErr w:type="spellStart"/>
+            <w:r>
+              <w:rPr>
+                <w:rFonts w:cs="Times New Roman"/>
+                <w:b/>
+                <w:bCs/>
+                <w:sz w:val="20"/>
+                <w:szCs w:val="20"/>
+                <w:lang w:val="es-ES"/>
+              </w:rPr>
+              <w:t>Imnaha</w:t>
+            </w:r>
+            <w:proofErr w:type="spellEnd"/>
+            <w:r>
+              <w:rPr>
+                <w:rFonts w:cs="Times New Roman"/>
+                <w:b/>
+                <w:bCs/>
+                <w:sz w:val="20"/>
+                <w:szCs w:val="20"/>
+                <w:lang w:val="es-ES"/>
+              </w:rPr>
+              <w:t>:</w:t>
+            </w:r>
+            <w:r>
+              <w:rPr>
+                <w:rFonts w:cs="Times New Roman"/>
+                <w:sz w:val="20"/>
+                <w:szCs w:val="20"/>
+                <w:lang w:val="es-ES"/>
+              </w:rPr>
+              <w:t xml:space="preserve"> BSC, COC, IR2, IR3</w:t>
+            </w:r>
+            <w:r>
+              <w:rPr>
+                <w:rFonts w:cs="Times New Roman"/>
+                <w:sz w:val="20"/>
+                <w:szCs w:val="20"/>
+                <w:vertAlign w:val="superscript"/>
+                <w:lang w:val="es-ES"/>
+              </w:rPr>
+              <w:fldChar w:fldCharType="begin"/>
+            </w:r>
+            <w:r>
+              <w:rPr>
+                <w:rFonts w:cs="Times New Roman"/>
+                <w:sz w:val="20"/>
+                <w:szCs w:val="20"/>
+                <w:vertAlign w:val="superscript"/>
+                <w:lang w:val="es-ES"/>
+              </w:rPr>
+              <w:instrText xml:space="preserve"> NOTEREF _Ref141943648 \h </w:instrText>
+            </w:r>
+            <w:r>
+              <w:rPr>
+                <w:rFonts w:cs="Times New Roman"/>
+                <w:sz w:val="20"/>
+                <w:szCs w:val="20"/>
+                <w:vertAlign w:val="superscript"/>
+                <w:lang w:val="es-ES"/>
+              </w:rPr>
+            </w:r>
+            <w:r>
+              <w:rPr>
+                <w:rFonts w:cs="Times New Roman"/>
+                <w:sz w:val="20"/>
+                <w:szCs w:val="20"/>
+                <w:vertAlign w:val="superscript"/>
+                <w:lang w:val="es-ES"/>
+              </w:rPr>
+              <w:instrText xml:space="preserve"> \* MERGEFORMAT </w:instrText>
+            </w:r>
+            <w:r>
+              <w:rPr>
+                <w:rFonts w:cs="Times New Roman"/>
+                <w:sz w:val="20"/>
+                <w:szCs w:val="20"/>
+                <w:vertAlign w:val="superscript"/>
+                <w:lang w:val="es-ES"/>
+              </w:rPr>
+              <w:fldChar w:fldCharType="separate"/>
+            </w:r>
+            <w:r>
+              <w:rPr>
+                <w:rFonts w:cs="Times New Roman"/>
+                <w:sz w:val="20"/>
+                <w:szCs w:val="20"/>
+                <w:vertAlign w:val="superscript"/>
+                <w:lang w:val="es-ES"/>
+              </w:rPr>
+              <w:t>8</w:t>
+            </w:r>
+            <w:r>
+              <w:rPr>
+                <w:rFonts w:cs="Times New Roman"/>
+                <w:sz w:val="20"/>
+                <w:szCs w:val="20"/>
+                <w:vertAlign w:val="superscript"/>
+                <w:lang w:val="es-ES"/>
+              </w:rPr>
+              <w:fldChar w:fldCharType="end"/>
+            </w:r>
+          </w:p>
+        </w:tc>
+      </w:tr>
+    </w:tbl>
+    <w:p>
+      <w:pPr>
+        <w:spacing w:after="0"/>
         <w:jc w:val="both"/>
         <w:rPr>
           <w:rFonts w:cs="Times New Roman"/>
@@ -5067,8 +6459,23 @@
           <w:iCs/>
           <w:sz w:val="24"/>
           <w:szCs w:val="24"/>
+          <w:lang w:val="es-ES"/>
+        </w:rPr>
+      </w:pPr>
+    </w:p>
+    <w:p>
+      <w:pPr>
+        <w:spacing w:after="0"/>
+        <w:rPr>
+          <w:rFonts w:cs="Times New Roman"/>
+          <w:sz w:val="24"/>
+          <w:szCs w:val="24"/>
+          <w:lang w:val="es-ES"/>
         </w:rPr>
         <w:sectPr>
+          <w:footnotePr>
+            <w:pos w:val="beneathText"/>
+          </w:footnotePr>
           <w:pgSz w:w="12240" w:h="15840" w:code="1"/>
           <w:pgMar w:top="1440" w:right="1440" w:bottom="1440" w:left="1440" w:header="720" w:footer="720" w:gutter="0"/>
           <w:cols w:space="720"/>
@@ -5080,7 +6487,7 @@
       <w:pPr>
         <w:pStyle w:val="Heading2"/>
       </w:pPr>
-      <w:bookmarkStart w:id="13" w:name="_Toc141695963"/>
+      <w:bookmarkStart w:id="17" w:name="_Toc141695963"/>
       <w:r>
         <w:lastRenderedPageBreak/>
         <w:t xml:space="preserve">Snake River Basin </w:t>
@@ -5091,17 +6498,17 @@
       <w:r>
         <w:t xml:space="preserve"> DPS</w:t>
       </w:r>
-      <w:bookmarkEnd w:id="13"/>
+      <w:bookmarkEnd w:id="17"/>
     </w:p>
     <w:p>
       <w:pPr>
         <w:pStyle w:val="Heading3"/>
       </w:pPr>
-      <w:bookmarkStart w:id="14" w:name="_Toc141695964"/>
+      <w:bookmarkStart w:id="18" w:name="_Toc141695964"/>
       <w:r>
         <w:t>Salmon River MPG</w:t>
       </w:r>
-      <w:bookmarkEnd w:id="14"/>
+      <w:bookmarkEnd w:id="18"/>
     </w:p>
     <w:p>
       <w:pPr>
@@ -5214,7 +6621,7 @@
           <w:sz w:val="24"/>
           <w:szCs w:val="24"/>
         </w:rPr>
-        <w:t xml:space="preserve"> not integral for population status and trends monitoring: USI, BHC, LLS, BLT, CAC</w:t>
+        <w:t xml:space="preserve"> not integral for population status and trends monitoring: USI, BHC, LLS, BT</w:t>
       </w:r>
       <w:r>
         <w:rPr>
@@ -5222,7 +6629,7 @@
           <w:sz w:val="24"/>
           <w:szCs w:val="24"/>
         </w:rPr>
-        <w:t>, and SFG</w:t>
+        <w:t>L</w:t>
       </w:r>
       <w:r>
         <w:rPr>
@@ -5230,7 +6637,7 @@
           <w:sz w:val="24"/>
           <w:szCs w:val="24"/>
         </w:rPr>
-        <w:t>. Two existing sites</w:t>
+        <w:t>, CAC</w:t>
       </w:r>
       <w:r>
         <w:rPr>
@@ -5238,7 +6645,7 @@
           <w:sz w:val="24"/>
           <w:szCs w:val="24"/>
         </w:rPr>
-        <w:t xml:space="preserve"> </w:t>
+        <w:t>, and SFG</w:t>
       </w:r>
       <w:r>
         <w:rPr>
@@ -5246,7 +6653,7 @@
           <w:sz w:val="24"/>
           <w:szCs w:val="24"/>
         </w:rPr>
-        <w:t>could</w:t>
+        <w:t>. Two existing sites</w:t>
       </w:r>
       <w:r>
         <w:rPr>
@@ -5254,7 +6661,7 @@
           <w:sz w:val="24"/>
           <w:szCs w:val="24"/>
         </w:rPr>
-        <w:t xml:space="preserve"> be considered </w:t>
+        <w:t xml:space="preserve"> </w:t>
       </w:r>
       <w:r>
         <w:rPr>
@@ -5262,7 +6669,7 @@
           <w:sz w:val="24"/>
           <w:szCs w:val="24"/>
         </w:rPr>
-        <w:t>for</w:t>
+        <w:t>could</w:t>
       </w:r>
       <w:r>
         <w:rPr>
@@ -5270,7 +6677,7 @@
           <w:sz w:val="24"/>
           <w:szCs w:val="24"/>
         </w:rPr>
-        <w:t xml:space="preserve"> add</w:t>
+        <w:t xml:space="preserve"> be considered </w:t>
       </w:r>
       <w:r>
         <w:rPr>
@@ -5278,7 +6685,7 @@
           <w:sz w:val="24"/>
           <w:szCs w:val="24"/>
         </w:rPr>
-        <w:t>ition</w:t>
+        <w:t>for</w:t>
       </w:r>
       <w:r>
         <w:rPr>
@@ -5286,7 +6693,7 @@
           <w:sz w:val="24"/>
           <w:szCs w:val="24"/>
         </w:rPr>
-        <w:t xml:space="preserve"> to the project: YFK and PCA. Finally, three </w:t>
+        <w:t xml:space="preserve"> add</w:t>
       </w:r>
       <w:r>
         <w:rPr>
@@ -5294,7 +6701,7 @@
           <w:sz w:val="24"/>
           <w:szCs w:val="24"/>
         </w:rPr>
-        <w:t>proposed</w:t>
+        <w:t>ition</w:t>
       </w:r>
       <w:r>
         <w:rPr>
@@ -5302,7 +6709,7 @@
           <w:sz w:val="24"/>
           <w:szCs w:val="24"/>
         </w:rPr>
-        <w:t xml:space="preserve"> sites could be considered under the IPTDS O&amp;M project including: (1) site for the SREFS-</w:t>
+        <w:t xml:space="preserve"> to the project: YFK and PCA. Finally, three </w:t>
       </w:r>
       <w:r>
         <w:rPr>
@@ -5310,7 +6717,41 @@
           <w:sz w:val="24"/>
           <w:szCs w:val="24"/>
         </w:rPr>
-        <w:t xml:space="preserve">s population (e.g., lower East Fork Salmon River or Morgan Creek), (1) site in lower Chamberlain Creek, and (1) site in a major (e.g., lower Little Salmon or Rapid rivers) or minor (Rock, Whitebird, </w:t>
+        <w:t>proposed</w:t>
+      </w:r>
+      <w:r>
+        <w:rPr>
+          <w:rFonts w:cs="Times New Roman"/>
+          <w:sz w:val="24"/>
+          <w:szCs w:val="24"/>
+        </w:rPr>
+        <w:t xml:space="preserve"> sites could be considered under the IPTDS O&amp;M project including: (1) site for the SREFS-</w:t>
+      </w:r>
+      <w:r>
+        <w:rPr>
+          <w:rFonts w:cs="Times New Roman"/>
+          <w:sz w:val="24"/>
+          <w:szCs w:val="24"/>
+        </w:rPr>
+        <w:t xml:space="preserve">s population (e.g., lower East Fork Salmon River or Morgan Creek), (1) site in lower Chamberlain Creek, and (1) site in a major (e.g., lower Little Salmon or Rapid rivers) or minor (Rock, </w:t>
+      </w:r>
+      <w:proofErr w:type="spellStart"/>
+      <w:r>
+        <w:rPr>
+          <w:rFonts w:cs="Times New Roman"/>
+          <w:sz w:val="24"/>
+          <w:szCs w:val="24"/>
+        </w:rPr>
+        <w:t>Whitebird</w:t>
+      </w:r>
+      <w:proofErr w:type="spellEnd"/>
+      <w:r>
+        <w:rPr>
+          <w:rFonts w:cs="Times New Roman"/>
+          <w:sz w:val="24"/>
+          <w:szCs w:val="24"/>
+        </w:rPr>
+        <w:t xml:space="preserve">, </w:t>
       </w:r>
       <w:proofErr w:type="spellStart"/>
       <w:r>
@@ -5364,7 +6805,7 @@
           <w:szCs w:val="24"/>
         </w:rPr>
       </w:pPr>
-      <w:bookmarkStart w:id="15" w:name="_Ref141280661"/>
+      <w:bookmarkStart w:id="19" w:name="_Ref141280661"/>
       <w:r>
         <w:rPr>
           <w:b/>
@@ -5399,7 +6840,7 @@
           <w:bCs/>
           <w:noProof/>
         </w:rPr>
-        <w:t>3</w:t>
+        <w:t>4</w:t>
       </w:r>
       <w:r>
         <w:rPr>
@@ -5408,7 +6849,7 @@
         </w:rPr>
         <w:fldChar w:fldCharType="end"/>
       </w:r>
-      <w:bookmarkEnd w:id="15"/>
+      <w:bookmarkEnd w:id="19"/>
       <w:r>
         <w:rPr>
           <w:b/>
@@ -5455,7 +6896,7 @@
                 <w:szCs w:val="20"/>
               </w:rPr>
             </w:pPr>
-            <w:bookmarkStart w:id="16" w:name="_Hlk141696765"/>
+            <w:bookmarkStart w:id="20" w:name="_Hlk141696765"/>
             <w:r>
               <w:rPr>
                 <w:rFonts w:cs="Times New Roman"/>
@@ -5873,7 +7314,7 @@
                 <w:szCs w:val="20"/>
               </w:rPr>
             </w:pPr>
-            <w:commentRangeStart w:id="17"/>
+            <w:commentRangeStart w:id="21"/>
             <w:r>
               <w:rPr>
                 <w:rFonts w:cs="Times New Roman"/>
@@ -5882,12 +7323,12 @@
               </w:rPr>
               <w:t>Data Gap</w:t>
             </w:r>
-            <w:commentRangeEnd w:id="17"/>
+            <w:commentRangeEnd w:id="21"/>
             <w:r>
               <w:rPr>
                 <w:rStyle w:val="CommentReference"/>
               </w:rPr>
-              <w:commentReference w:id="17"/>
+              <w:commentReference w:id="21"/>
             </w:r>
           </w:p>
         </w:tc>
@@ -7826,7 +9267,7 @@
                 <w:sz w:val="20"/>
                 <w:szCs w:val="20"/>
               </w:rPr>
-              <w:t xml:space="preserve">of a major (Little Salmon) or minor (e.g., Rock, Whitebird, </w:t>
+              <w:t xml:space="preserve">of a major (Little Salmon) or minor (e.g., Rock, </w:t>
             </w:r>
             <w:proofErr w:type="spellStart"/>
             <w:r>
@@ -7835,6 +9276,24 @@
                 <w:sz w:val="20"/>
                 <w:szCs w:val="20"/>
               </w:rPr>
+              <w:t>Whitebird</w:t>
+            </w:r>
+            <w:proofErr w:type="spellEnd"/>
+            <w:r>
+              <w:rPr>
+                <w:rFonts w:cs="Times New Roman"/>
+                <w:sz w:val="20"/>
+                <w:szCs w:val="20"/>
+              </w:rPr>
+              <w:t xml:space="preserve">, </w:t>
+            </w:r>
+            <w:proofErr w:type="spellStart"/>
+            <w:r>
+              <w:rPr>
+                <w:rFonts w:cs="Times New Roman"/>
+                <w:sz w:val="20"/>
+                <w:szCs w:val="20"/>
+              </w:rPr>
               <w:t>Skookumchuck</w:t>
             </w:r>
             <w:proofErr w:type="spellEnd"/>
@@ -7906,7 +9365,7 @@
           </w:p>
         </w:tc>
       </w:tr>
-      <w:bookmarkEnd w:id="16"/>
+      <w:bookmarkEnd w:id="20"/>
     </w:tbl>
     <w:p>
       <w:pPr>
@@ -7924,14 +9383,14 @@
       <w:pPr>
         <w:pStyle w:val="Heading3"/>
       </w:pPr>
-      <w:bookmarkStart w:id="18" w:name="_Toc141695965"/>
+      <w:bookmarkStart w:id="22" w:name="_Toc141695965"/>
       <w:r>
         <w:t>Clearwater</w:t>
       </w:r>
       <w:r>
         <w:t xml:space="preserve"> River MPG</w:t>
       </w:r>
-      <w:bookmarkEnd w:id="18"/>
+      <w:bookmarkEnd w:id="22"/>
     </w:p>
     <w:p>
       <w:pPr>
@@ -7942,7 +9401,7 @@
           <w:szCs w:val="24"/>
         </w:rPr>
       </w:pPr>
-      <w:bookmarkStart w:id="19" w:name="_Hlk141428815"/>
+      <w:bookmarkStart w:id="23" w:name="_Hlk141428815"/>
       <w:r>
         <w:rPr>
           <w:rFonts w:cs="Times New Roman"/>
@@ -8030,7 +9489,7 @@
         <w:t xml:space="preserve"> downstream of major spawning areas.</w:t>
       </w:r>
     </w:p>
-    <w:bookmarkEnd w:id="19"/>
+    <w:bookmarkEnd w:id="23"/>
     <w:p>
       <w:pPr>
         <w:pStyle w:val="Caption"/>
@@ -8075,7 +9534,7 @@
           <w:bCs/>
           <w:noProof/>
         </w:rPr>
-        <w:t>4</w:t>
+        <w:t>5</w:t>
       </w:r>
       <w:r>
         <w:rPr>
@@ -8136,7 +9595,7 @@
                 <w:szCs w:val="20"/>
               </w:rPr>
             </w:pPr>
-            <w:bookmarkStart w:id="20" w:name="_Hlk141427717"/>
+            <w:bookmarkStart w:id="24" w:name="_Hlk141427717"/>
             <w:r>
               <w:rPr>
                 <w:rFonts w:cs="Times New Roman"/>
@@ -8552,13 +10011,23 @@
                 <w:szCs w:val="20"/>
               </w:rPr>
             </w:pPr>
-            <w:r>
-              <w:rPr>
-                <w:rFonts w:cs="Times New Roman"/>
-                <w:sz w:val="20"/>
-                <w:szCs w:val="20"/>
-              </w:rPr>
-              <w:t>Lochsa River</w:t>
+            <w:proofErr w:type="spellStart"/>
+            <w:r>
+              <w:rPr>
+                <w:rFonts w:cs="Times New Roman"/>
+                <w:sz w:val="20"/>
+                <w:szCs w:val="20"/>
+              </w:rPr>
+              <w:t>Lochsa</w:t>
+            </w:r>
+            <w:proofErr w:type="spellEnd"/>
+            <w:r>
+              <w:rPr>
+                <w:rFonts w:cs="Times New Roman"/>
+                <w:sz w:val="20"/>
+                <w:szCs w:val="20"/>
+              </w:rPr>
+              <w:t xml:space="preserve"> River</w:t>
             </w:r>
           </w:p>
         </w:tc>
@@ -9406,7 +10875,7 @@
           </w:p>
         </w:tc>
       </w:tr>
-      <w:bookmarkEnd w:id="20"/>
+      <w:bookmarkEnd w:id="24"/>
     </w:tbl>
     <w:p>
       <w:pPr>
@@ -9424,15 +10893,15 @@
       <w:pPr>
         <w:pStyle w:val="Heading3"/>
       </w:pPr>
-      <w:bookmarkStart w:id="21" w:name="_Toc141695966"/>
-      <w:bookmarkStart w:id="22" w:name="_Hlk141435949"/>
+      <w:bookmarkStart w:id="25" w:name="_Toc141695966"/>
+      <w:bookmarkStart w:id="26" w:name="_Hlk141435949"/>
       <w:r>
         <w:t>Imnaha</w:t>
       </w:r>
       <w:r>
         <w:t xml:space="preserve"> River MPG</w:t>
       </w:r>
-      <w:bookmarkEnd w:id="21"/>
+      <w:bookmarkEnd w:id="25"/>
     </w:p>
     <w:p>
       <w:pPr>
@@ -9449,7 +10918,7 @@
           <w:sz w:val="24"/>
           <w:szCs w:val="24"/>
         </w:rPr>
-        <w:t>We recommend the continued funding of O&amp;M for 2 sites currently managed by the IPTDS O&amp;M project: COC and IR1. One additional array or site upstream of IR1 should be funded under the project to allow estimation of the detection probability at IR1. This could include converting IR1 to a two-pass configuration, continu</w:t>
+        <w:t>We recommend the continued funding of O&amp;M for at least one site currently funded by the IPTDS O&amp;M project: IR1. One additional array or site upstream of IR1 should also be funded under the project to allow estimation of the detection probability at IR1.</w:t>
       </w:r>
       <w:r>
         <w:rPr>
@@ -9457,7 +10926,7 @@
           <w:sz w:val="24"/>
           <w:szCs w:val="24"/>
         </w:rPr>
-        <w:t>ed</w:t>
+        <w:t xml:space="preserve"> </w:t>
       </w:r>
       <w:r>
         <w:rPr>
@@ -9465,31 +10934,7 @@
           <w:sz w:val="24"/>
           <w:szCs w:val="24"/>
         </w:rPr>
-        <w:t xml:space="preserve"> funding of the BSC or IR3 sites, or moving funding from BSC/IR3 to another existing site within the population important for status and trends monitoring.</w:t>
-      </w:r>
-      <w:r>
-        <w:rPr>
-          <w:rFonts w:cs="Times New Roman"/>
-          <w:sz w:val="24"/>
-          <w:szCs w:val="24"/>
-        </w:rPr>
-        <w:t xml:space="preserve"> Funding for O&amp;M of other sites could be removed from the IPTDS O&amp;M project</w:t>
-      </w:r>
-      <w:r>
-        <w:rPr>
-          <w:rFonts w:cs="Times New Roman"/>
-          <w:sz w:val="24"/>
-          <w:szCs w:val="24"/>
-        </w:rPr>
-        <w:t>, assuming that three sites would provide sufficient detections, and adequate detection probabilities, to estimate abundance of the IRMAI-s population for status and trends monitoring.</w:t>
-      </w:r>
-      <w:r>
-        <w:rPr>
-          <w:rFonts w:cs="Times New Roman"/>
-          <w:sz w:val="24"/>
-          <w:szCs w:val="24"/>
-        </w:rPr>
-        <w:t xml:space="preserve"> </w:t>
+        <w:t>This could include converting IR1 to a two-pass configuration, continued funding of the BSC or IR3 sites, or moving funding from BSC/IR3 to another existing site within the population important for status and trends monitoring. Funding for O&amp;M of other sites could be removed from the IPTDS O&amp;M project, assuming that three sites would provide sufficient detections, and adequate detection probabilities, to estimate abundance of the IRMAI-s population for status and trends monitoring.</w:t>
       </w:r>
     </w:p>
     <w:p>
@@ -9535,7 +10980,7 @@
           <w:bCs/>
           <w:noProof/>
         </w:rPr>
-        <w:t>5</w:t>
+        <w:t>6</w:t>
       </w:r>
       <w:r>
         <w:rPr>
@@ -9872,15 +11317,7 @@
                 <w:sz w:val="20"/>
                 <w:szCs w:val="20"/>
               </w:rPr>
-              <w:t xml:space="preserve">IRMAI-s is the only population in the MPG and so should be monitored with high precision. High-resolution monitoring could be accomplished using IR1 as the site is below all major spawning areas. </w:t>
-            </w:r>
-            <w:r>
-              <w:rPr>
-                <w:rFonts w:cs="Times New Roman"/>
-                <w:sz w:val="20"/>
-                <w:szCs w:val="20"/>
-              </w:rPr>
-              <w:t xml:space="preserve">In addition, one additional array upstream of </w:t>
+              <w:t xml:space="preserve">IRMAI-s is the only population in the MPG and so should be monitored with high precision. High-resolution monitoring could be accomplished using IR1 as the site is below all major spawning areas. In addition, one additional array upstream of </w:t>
             </w:r>
             <w:r>
               <w:rPr>
@@ -9889,15 +11326,7 @@
                 <w:szCs w:val="20"/>
               </w:rPr>
               <w:lastRenderedPageBreak/>
-              <w:t>IR1 should be funded under the IPTDS O&amp;M project to allow estimation of a detection probability at IR1.</w:t>
-            </w:r>
-            <w:r>
-              <w:rPr>
-                <w:rFonts w:cs="Times New Roman"/>
-                <w:sz w:val="20"/>
-                <w:szCs w:val="20"/>
-              </w:rPr>
-              <w:t xml:space="preserve"> Currently, five sites within the population are funded under the project; however, only two are necessary, given sufficient detections to estimate abundance at IR1 for status and trends monitoring. COC would provide complete coverage for the population, but is not necessary, as Cow Creek is a minor spawning area.</w:t>
+              <w:t>IR1 should be funded under the IPTDS O&amp;M project to allow estimation of a detection probability at IR1. Currently, five sites within the population are funded under the project; however, only two are necessary, given sufficient detections to estimate abundance at IR1 for status and trends monitoring. COC would provide complete coverage for the population, but is not necessary, as Cow Creek is a minor spawning area.</w:t>
             </w:r>
           </w:p>
         </w:tc>
@@ -9954,11 +11383,11 @@
       <w:pPr>
         <w:pStyle w:val="Heading3"/>
       </w:pPr>
-      <w:bookmarkStart w:id="23" w:name="_Toc141695967"/>
+      <w:bookmarkStart w:id="27" w:name="_Toc141695967"/>
       <w:r>
         <w:t>Grande Ronde River MPG</w:t>
       </w:r>
-      <w:bookmarkEnd w:id="23"/>
+      <w:bookmarkEnd w:id="27"/>
     </w:p>
     <w:p>
       <w:pPr>
@@ -10047,7 +11476,7 @@
           <w:bCs/>
           <w:noProof/>
         </w:rPr>
-        <w:t>6</w:t>
+        <w:t>7</w:t>
       </w:r>
       <w:r>
         <w:rPr>
@@ -10107,7 +11536,7 @@
                 <w:szCs w:val="20"/>
               </w:rPr>
             </w:pPr>
-            <w:bookmarkStart w:id="24" w:name="_Hlk141436004"/>
+            <w:bookmarkStart w:id="28" w:name="_Hlk141436004"/>
             <w:r>
               <w:rPr>
                 <w:rFonts w:cs="Times New Roman"/>
@@ -10640,7 +12069,7 @@
           </w:p>
         </w:tc>
       </w:tr>
-      <w:bookmarkEnd w:id="22"/>
+      <w:bookmarkEnd w:id="26"/>
       <w:tr>
         <w:trPr>
           <w:cnfStyle w:val="000000100000" w:firstRow="0" w:lastRow="0" w:firstColumn="0" w:lastColumn="0" w:oddVBand="0" w:evenVBand="0" w:oddHBand="1" w:evenHBand="0" w:firstRowFirstColumn="0" w:firstRowLastColumn="0" w:lastRowFirstColumn="0" w:lastRowLastColumn="0"/>
@@ -11088,7 +12517,7 @@
           </w:p>
         </w:tc>
       </w:tr>
-      <w:bookmarkEnd w:id="24"/>
+      <w:bookmarkEnd w:id="28"/>
     </w:tbl>
     <w:p>
       <w:pPr>
@@ -11107,14 +12536,14 @@
       <w:pPr>
         <w:pStyle w:val="Heading3"/>
       </w:pPr>
-      <w:bookmarkStart w:id="25" w:name="_Toc141695968"/>
+      <w:bookmarkStart w:id="29" w:name="_Toc141695968"/>
       <w:r>
         <w:t>Hells Canyon</w:t>
       </w:r>
       <w:r>
         <w:t xml:space="preserve"> MPG</w:t>
       </w:r>
-      <w:bookmarkEnd w:id="25"/>
+      <w:bookmarkEnd w:id="29"/>
     </w:p>
     <w:p>
       <w:pPr>
@@ -11177,7 +12606,7 @@
           <w:bCs/>
           <w:noProof/>
         </w:rPr>
-        <w:t>7</w:t>
+        <w:t>8</w:t>
       </w:r>
       <w:r>
         <w:rPr>
@@ -11567,7 +12996,7 @@
           <w:u w:val="single"/>
         </w:rPr>
       </w:pPr>
-      <w:bookmarkStart w:id="26" w:name="_Toc141695969"/>
+      <w:bookmarkStart w:id="30" w:name="_Toc141695969"/>
       <w:r>
         <w:br w:type="page"/>
       </w:r>
@@ -11583,7 +13012,7 @@
       <w:r>
         <w:t xml:space="preserve"> MPG</w:t>
       </w:r>
-      <w:bookmarkEnd w:id="26"/>
+      <w:bookmarkEnd w:id="30"/>
     </w:p>
     <w:p>
       <w:pPr>
@@ -11898,7 +13327,7 @@
           <w:bCs/>
           <w:noProof/>
         </w:rPr>
-        <w:t>8</w:t>
+        <w:t>9</w:t>
       </w:r>
       <w:r>
         <w:rPr>
@@ -12559,22 +13988,22 @@
       <w:pPr>
         <w:pStyle w:val="Heading2"/>
       </w:pPr>
-      <w:bookmarkStart w:id="27" w:name="_Toc141695970"/>
+      <w:bookmarkStart w:id="31" w:name="_Toc141695970"/>
       <w:r>
         <w:lastRenderedPageBreak/>
         <w:t>Snake River Spring/Summer-run Chinook Salmon ESU</w:t>
       </w:r>
-      <w:bookmarkEnd w:id="27"/>
+      <w:bookmarkEnd w:id="31"/>
     </w:p>
     <w:p>
       <w:pPr>
         <w:pStyle w:val="Heading3"/>
       </w:pPr>
-      <w:bookmarkStart w:id="28" w:name="_Toc141695971"/>
+      <w:bookmarkStart w:id="32" w:name="_Toc141695971"/>
       <w:r>
         <w:t>Upper Salmon River MPG</w:t>
       </w:r>
-      <w:bookmarkEnd w:id="28"/>
+      <w:bookmarkEnd w:id="32"/>
     </w:p>
     <w:p>
       <w:pPr>
@@ -12591,7 +14020,23 @@
           <w:sz w:val="24"/>
           <w:szCs w:val="24"/>
         </w:rPr>
-        <w:t>We recommend the continued funding of O&amp;M for six sites that are currently managed by the IPTDS O&amp;M project including VC2, USE, LLR, LRW, HYC, and NFS. Five sites could be removed from the IPTDS O&amp;M project as their data are not integral for population status and trends monitoring: USI, BHC, LLS, BLT, and CAC. One</w:t>
+        <w:t>We recommend the continued funding of O&amp;M for six sites that are currently managed by the IPTDS O&amp;M project including VC2, USE, LLR, LRW, HYC, and NFS. Five sites could be removed from the IPTDS O&amp;M project as their data are not integral for population status and trends monitoring: USI, BHC, LLS, BT</w:t>
+      </w:r>
+      <w:r>
+        <w:rPr>
+          <w:rFonts w:cs="Times New Roman"/>
+          <w:sz w:val="24"/>
+          <w:szCs w:val="24"/>
+        </w:rPr>
+        <w:t>L</w:t>
+      </w:r>
+      <w:r>
+        <w:rPr>
+          <w:rFonts w:cs="Times New Roman"/>
+          <w:sz w:val="24"/>
+          <w:szCs w:val="24"/>
+        </w:rPr>
+        <w:t>, and CAC. One</w:t>
       </w:r>
       <w:r>
         <w:rPr>
@@ -12669,7 +14114,7 @@
           <w:bCs/>
           <w:noProof/>
         </w:rPr>
-        <w:t>9</w:t>
+        <w:t>10</w:t>
       </w:r>
       <w:r>
         <w:rPr>
@@ -13087,7 +14532,7 @@
                 <w:sz w:val="20"/>
                 <w:szCs w:val="20"/>
               </w:rPr>
-              <w:footnoteReference w:id="5"/>
+              <w:footnoteReference w:id="13"/>
             </w:r>
             <w:r>
               <w:rPr>
@@ -14901,11 +16346,11 @@
       <w:pPr>
         <w:pStyle w:val="Heading3"/>
       </w:pPr>
-      <w:bookmarkStart w:id="29" w:name="_Toc141695972"/>
+      <w:bookmarkStart w:id="33" w:name="_Toc141695972"/>
       <w:r>
         <w:t>Middle Fork Salmon River MPG</w:t>
       </w:r>
-      <w:bookmarkEnd w:id="29"/>
+      <w:bookmarkEnd w:id="33"/>
     </w:p>
     <w:p>
       <w:pPr>
@@ -14968,7 +16413,7 @@
           <w:bCs/>
           <w:noProof/>
         </w:rPr>
-        <w:t>10</w:t>
+        <w:t>11</w:t>
       </w:r>
       <w:r>
         <w:rPr>
@@ -17080,11 +18525,11 @@
       <w:pPr>
         <w:pStyle w:val="Heading3"/>
       </w:pPr>
-      <w:bookmarkStart w:id="30" w:name="_Toc141695973"/>
+      <w:bookmarkStart w:id="34" w:name="_Toc141695973"/>
       <w:r>
         <w:t>South Fork Salmon River MPG</w:t>
       </w:r>
-      <w:bookmarkEnd w:id="30"/>
+      <w:bookmarkEnd w:id="34"/>
     </w:p>
     <w:p>
       <w:pPr>
@@ -17115,13 +18560,7 @@
         <w:rPr>
           <w:rFonts w:cs="Times New Roman"/>
         </w:rPr>
-        <w:t>CBCAMW</w:t>
-      </w:r>
-      <w:r>
-        <w:rPr>
-          <w:rFonts w:cs="Times New Roman"/>
-        </w:rPr>
-        <w:t xml:space="preserve"> 2010</w:t>
+        <w:t>CBCAMW 2010</w:t>
       </w:r>
       <w:r>
         <w:rPr>
@@ -17175,7 +18614,7 @@
           <w:bCs/>
           <w:noProof/>
         </w:rPr>
-        <w:t>11</w:t>
+        <w:t>12</w:t>
       </w:r>
       <w:r>
         <w:rPr>
@@ -17559,15 +18998,7 @@
                 <w:sz w:val="20"/>
                 <w:szCs w:val="20"/>
               </w:rPr>
-              <w:t>Other populations within the MPG are monitored with high precision, and so only low-precision monitoring is required.</w:t>
-            </w:r>
-            <w:r>
-              <w:rPr>
-                <w:rFonts w:cs="Times New Roman"/>
-                <w:sz w:val="20"/>
-                <w:szCs w:val="20"/>
-              </w:rPr>
-              <w:t xml:space="preserve"> SFSMA is currently monitored using SFG and KRS, (using ZEN and ESS to “parse” out those populations), the South Fork Salmon River weir, and </w:t>
+              <w:t xml:space="preserve">Other populations within the MPG are monitored with high precision, and so only low-precision monitoring is required. SFSMA is currently monitored using SFG and KRS, (using ZEN and ESS to “parse” out those populations), the South Fork Salmon River weir, and </w:t>
             </w:r>
             <w:proofErr w:type="spellStart"/>
             <w:r>
@@ -17814,15 +19245,7 @@
                 <w:sz w:val="20"/>
                 <w:szCs w:val="20"/>
               </w:rPr>
-              <w:t>Other populations within the MPG are monitored with high precision, and so only low-precision monitoring is required.</w:t>
-            </w:r>
-            <w:r>
-              <w:rPr>
-                <w:rFonts w:cs="Times New Roman"/>
-                <w:sz w:val="20"/>
-                <w:szCs w:val="20"/>
-              </w:rPr>
-              <w:t xml:space="preserve"> The SFEFS population is currently monitored using ESS, the Johnson Creek weir, and </w:t>
+              <w:t xml:space="preserve">Other populations within the MPG are monitored with high precision, and so only low-precision monitoring is required. The SFEFS population is currently monitored using ESS, the Johnson Creek weir, and </w:t>
             </w:r>
             <w:proofErr w:type="spellStart"/>
             <w:r>
@@ -18032,15 +19455,7 @@
                 <w:sz w:val="20"/>
                 <w:szCs w:val="20"/>
               </w:rPr>
-              <w:t>Other populations within the MPG are monitored with high precision, and so only low-precision monitoring is required.</w:t>
-            </w:r>
-            <w:r>
-              <w:rPr>
-                <w:rFonts w:cs="Times New Roman"/>
-                <w:sz w:val="20"/>
-                <w:szCs w:val="20"/>
-              </w:rPr>
-              <w:t xml:space="preserve"> The SFSEC population is currently monitored using ZEN and </w:t>
+              <w:t xml:space="preserve">Other populations within the MPG are monitored with high precision, and so only low-precision monitoring is required. The SFSEC population is currently monitored using ZEN and </w:t>
             </w:r>
             <w:proofErr w:type="spellStart"/>
             <w:r>
@@ -18255,15 +19670,7 @@
                 <w:sz w:val="20"/>
                 <w:szCs w:val="20"/>
               </w:rPr>
-              <w:t>Other populations within the MPG are monitored with high precision, and so only low-precision monitoring is required.</w:t>
-            </w:r>
-            <w:r>
-              <w:rPr>
-                <w:rFonts w:cs="Times New Roman"/>
-                <w:sz w:val="20"/>
-                <w:szCs w:val="20"/>
-              </w:rPr>
-              <w:t xml:space="preserve"> The SRLSR population is currently monitored using </w:t>
+              <w:t xml:space="preserve">Other populations within the MPG are monitored with high precision, and so only low-precision monitoring is required. The SRLSR population is currently monitored using </w:t>
             </w:r>
             <w:proofErr w:type="spellStart"/>
             <w:r>
@@ -18325,11 +19732,11 @@
       <w:pPr>
         <w:pStyle w:val="Heading3"/>
       </w:pPr>
-      <w:bookmarkStart w:id="31" w:name="_Toc141695974"/>
+      <w:bookmarkStart w:id="35" w:name="_Toc141695974"/>
       <w:r>
         <w:t>Grande Ronde / Imnaha River MPG</w:t>
       </w:r>
-      <w:bookmarkEnd w:id="31"/>
+      <w:bookmarkEnd w:id="35"/>
     </w:p>
     <w:p>
       <w:pPr>
@@ -18354,31 +19761,7 @@
           <w:sz w:val="24"/>
           <w:szCs w:val="24"/>
         </w:rPr>
-        <w:t xml:space="preserve">We recommend the continued funding of O&amp;M for </w:t>
-      </w:r>
-      <w:r>
-        <w:rPr>
-          <w:rFonts w:cs="Times New Roman"/>
-          <w:sz w:val="24"/>
-          <w:szCs w:val="24"/>
-        </w:rPr>
-        <w:t>3</w:t>
-      </w:r>
-      <w:r>
-        <w:rPr>
-          <w:rFonts w:cs="Times New Roman"/>
-          <w:sz w:val="24"/>
-          <w:szCs w:val="24"/>
-        </w:rPr>
-        <w:t xml:space="preserve"> sites that are currently managed by the IPTDS O&amp;M project: </w:t>
-      </w:r>
-      <w:r>
-        <w:rPr>
-          <w:rFonts w:cs="Times New Roman"/>
-          <w:sz w:val="24"/>
-          <w:szCs w:val="24"/>
-        </w:rPr>
-        <w:t>IR1, UGR, and WR1. In addition, at least one addition site upstream of IR1 should be funded to ensure adequate detection to estimate a detection probability at IR1. Finally</w:t>
+        <w:t>We recommend the continued funding of O&amp;M for 3 sites that are currently managed by the IPTDS O&amp;M project: IR1, UGR, and WR1. In addition, at least one addition site upstream of IR1 should be funded to ensure adequate detection to estimate a detection probability at IR1. Finally</w:t>
       </w:r>
       <w:r>
         <w:rPr>
@@ -18449,7 +19832,7 @@
           <w:bCs/>
           <w:noProof/>
         </w:rPr>
-        <w:t>12</w:t>
+        <w:t>13</w:t>
       </w:r>
       <w:r>
         <w:rPr>
@@ -19021,15 +20404,7 @@
                 <w:sz w:val="20"/>
                 <w:szCs w:val="20"/>
               </w:rPr>
-              <w:t xml:space="preserve"> High-precision monitoring is required for the IRMAI-s steelhead population and so those </w:t>
-            </w:r>
-            <w:r>
-              <w:rPr>
-                <w:rFonts w:cs="Times New Roman"/>
-                <w:sz w:val="20"/>
-                <w:szCs w:val="20"/>
-              </w:rPr>
-              <w:t>considerations/recommendations should be followed.</w:t>
+              <w:t xml:space="preserve"> High-precision monitoring is required for the IRMAI-s steelhead population and so those considerations/recommendations should be followed.</w:t>
             </w:r>
           </w:p>
         </w:tc>
@@ -19269,15 +20644,7 @@
                 <w:sz w:val="20"/>
                 <w:szCs w:val="20"/>
               </w:rPr>
-              <w:t xml:space="preserve"> </w:t>
-            </w:r>
-            <w:r>
-              <w:rPr>
-                <w:rFonts w:cs="Times New Roman"/>
-                <w:sz w:val="20"/>
-                <w:szCs w:val="20"/>
-              </w:rPr>
-              <w:t xml:space="preserve">The GRUMA population is currently monitored using a weir and </w:t>
+              <w:t xml:space="preserve"> The GRUMA population is currently monitored using a weir and </w:t>
             </w:r>
             <w:proofErr w:type="spellStart"/>
             <w:r>
@@ -19295,15 +20662,7 @@
                 <w:sz w:val="20"/>
                 <w:szCs w:val="20"/>
               </w:rPr>
-              <w:t xml:space="preserve"> counts; </w:t>
-            </w:r>
-            <w:r>
-              <w:rPr>
-                <w:rFonts w:cs="Times New Roman"/>
-                <w:sz w:val="20"/>
-                <w:szCs w:val="20"/>
-              </w:rPr>
-              <w:t>additionally, UGR provides an abundance estimate for the combined GRUMA and GRCAT populations.</w:t>
+              <w:t xml:space="preserve"> counts; additionally, UGR provides an abundance estimate for the combined GRUMA and GRCAT populations.</w:t>
             </w:r>
           </w:p>
         </w:tc>
@@ -20126,15 +21485,7 @@
                 <w:szCs w:val="20"/>
               </w:rPr>
               <w:lastRenderedPageBreak/>
-              <w:t xml:space="preserve">monitoring of the GRWAL-s steelhead population, and so those </w:t>
-            </w:r>
-            <w:r>
-              <w:rPr>
-                <w:rFonts w:cs="Times New Roman"/>
-                <w:sz w:val="20"/>
-                <w:szCs w:val="20"/>
-              </w:rPr>
-              <w:t>considerations/recommendations should be followed.</w:t>
+              <w:t>monitoring of the GRWAL-s steelhead population, and so those considerations/recommendations should be followed.</w:t>
             </w:r>
           </w:p>
         </w:tc>
@@ -20350,15 +21701,7 @@
                 <w:sz w:val="20"/>
                 <w:szCs w:val="20"/>
               </w:rPr>
-              <w:t xml:space="preserve"> steelhead population, </w:t>
-            </w:r>
-            <w:r>
-              <w:rPr>
-                <w:rFonts w:cs="Times New Roman"/>
-                <w:sz w:val="20"/>
-                <w:szCs w:val="20"/>
-              </w:rPr>
-              <w:t>and so those considerations/recommendations should be followed.</w:t>
+              <w:t xml:space="preserve"> steelhead population, and so those considerations/recommendations should be followed.</w:t>
             </w:r>
           </w:p>
         </w:tc>
@@ -20402,11 +21745,11 @@
       <w:pPr>
         <w:pStyle w:val="Heading3"/>
       </w:pPr>
-      <w:bookmarkStart w:id="32" w:name="_Toc141695975"/>
+      <w:bookmarkStart w:id="36" w:name="_Toc141695975"/>
       <w:r>
         <w:t>Lower Snake River MPG</w:t>
       </w:r>
-      <w:bookmarkEnd w:id="32"/>
+      <w:bookmarkEnd w:id="36"/>
     </w:p>
     <w:p>
       <w:pPr>
@@ -20477,7 +21820,7 @@
           <w:bCs/>
           <w:noProof/>
         </w:rPr>
-        <w:t>13</w:t>
+        <w:t>14</w:t>
       </w:r>
       <w:r>
         <w:rPr>
@@ -21143,12 +22486,12 @@
       <w:pPr>
         <w:pStyle w:val="Heading1"/>
       </w:pPr>
-      <w:bookmarkStart w:id="33" w:name="_Toc141695976"/>
+      <w:bookmarkStart w:id="37" w:name="_Toc141695976"/>
       <w:r>
         <w:lastRenderedPageBreak/>
         <w:t>DISCUSSION</w:t>
       </w:r>
-      <w:bookmarkEnd w:id="33"/>
+      <w:bookmarkEnd w:id="37"/>
     </w:p>
     <w:p>
       <w:pPr>
@@ -21165,8 +22508,16 @@
         <w:rPr>
           <w:rFonts w:cs="Times New Roman"/>
         </w:rPr>
-        <w:t>Attempt was to be transparent and develop a framework to make decisions as black-and-white as possible, but best judgement is inevitable for gray areas</w:t>
-      </w:r>
+        <w:t xml:space="preserve">Attempt was to be transparent and develop a framework to make decisions as black-and-white as possible, but best judgement is inevitable for gray </w:t>
+      </w:r>
+      <w:proofErr w:type="gramStart"/>
+      <w:r>
+        <w:rPr>
+          <w:rFonts w:cs="Times New Roman"/>
+        </w:rPr>
+        <w:t>areas</w:t>
+      </w:r>
+      <w:proofErr w:type="gramEnd"/>
     </w:p>
     <w:p>
       <w:pPr>
@@ -21225,11 +22576,30 @@
         <w:rPr>
           <w:rFonts w:cs="Times New Roman"/>
         </w:rPr>
-        <w:t>In some cases, an estimate of abundance at a site funded by the project is reliant on detections at sites not funded by the project? Is it worth funding those, at least in some cases?</w:t>
+        <w:t xml:space="preserve">In some cases, an estimate of abundance at a site funded by the project is reliant on detections at sites not funded by the </w:t>
+      </w:r>
+      <w:proofErr w:type="gramStart"/>
+      <w:r>
+        <w:rPr>
+          <w:rFonts w:cs="Times New Roman"/>
+        </w:rPr>
+        <w:t>project?</w:t>
+      </w:r>
+      <w:proofErr w:type="gramEnd"/>
+      <w:r>
+        <w:rPr>
+          <w:rFonts w:cs="Times New Roman"/>
+        </w:rPr>
+        <w:t xml:space="preserve"> Is it worth funding those, at least in some cases?</w:t>
       </w:r>
     </w:p>
     <w:p>
       <w:pPr>
+        <w:pStyle w:val="ListParagraph"/>
+        <w:numPr>
+          <w:ilvl w:val="0"/>
+          <w:numId w:val="5"/>
+        </w:numPr>
         <w:rPr>
           <w:rFonts w:cs="Times New Roman"/>
         </w:rPr>
@@ -21238,12 +22608,21 @@
         <w:rPr>
           <w:rFonts w:cs="Times New Roman"/>
         </w:rPr>
-        <w:t>Text…</w:t>
-      </w:r>
-      <w:r>
-        <w:rPr>
-          <w:rFonts w:cs="Times New Roman"/>
-        </w:rPr>
+        <w:t>This only funds IPTDS that are essential for near minimum monitoring as suggested by the ASMS, but 1) a low benchmark and 2) should other IPTDS be funded under the project (e.g., those important for fishery management, hatchery evaluations, etc.)?</w:t>
+      </w:r>
+    </w:p>
+    <w:p>
+      <w:pPr>
+        <w:rPr>
+          <w:rFonts w:eastAsiaTheme="majorEastAsia" w:cstheme="majorBidi"/>
+          <w:b/>
+          <w:caps/>
+          <w:sz w:val="24"/>
+          <w:szCs w:val="32"/>
+        </w:rPr>
+      </w:pPr>
+      <w:bookmarkStart w:id="38" w:name="_Toc141695977"/>
+      <w:r>
         <w:br w:type="page"/>
       </w:r>
     </w:p>
@@ -21251,12 +22630,11 @@
       <w:pPr>
         <w:pStyle w:val="Heading1"/>
       </w:pPr>
-      <w:bookmarkStart w:id="34" w:name="_Toc141695977"/>
       <w:r>
         <w:lastRenderedPageBreak/>
         <w:t>LITERATURE CITED</w:t>
       </w:r>
-      <w:bookmarkEnd w:id="34"/>
+      <w:bookmarkEnd w:id="38"/>
     </w:p>
     <w:p>
       <w:pPr>
@@ -21291,7 +22669,21 @@
         <w:rPr>
           <w:rFonts w:cs="Times New Roman"/>
         </w:rPr>
-        <w:t>Crawford, B.A. and S. Rumsey. 2009. Guidance for Monitoring Recovery of Pacific Northwest Salmon and Steelhead Listed Under the Federal Endangered Species Act (Idaho, Oregon, and Washington), DRAFT. NOAA’s National Marine Fisheries Service – Northwest Region. 129 pp.</w:t>
+        <w:t xml:space="preserve">Crawford, </w:t>
+      </w:r>
+      <w:proofErr w:type="gramStart"/>
+      <w:r>
+        <w:rPr>
+          <w:rFonts w:cs="Times New Roman"/>
+        </w:rPr>
+        <w:t>B.A.</w:t>
+      </w:r>
+      <w:proofErr w:type="gramEnd"/>
+      <w:r>
+        <w:rPr>
+          <w:rFonts w:cs="Times New Roman"/>
+        </w:rPr>
+        <w:t xml:space="preserve"> and S. Rumsey. 2009. Guidance for Monitoring Recovery of Pacific Northwest Salmon and Steelhead Listed Under the Federal Endangered Species Act (Idaho, Oregon, and Washington), DRAFT. NOAA’s National Marine Fisheries Service – Northwest Region. 129 pp.</w:t>
       </w:r>
     </w:p>
     <w:p>
@@ -21302,17 +22694,25 @@
           <w:rFonts w:cs="Times New Roman"/>
         </w:rPr>
       </w:pPr>
-      <w:r>
-        <w:rPr>
-          <w:rFonts w:cs="Times New Roman"/>
-        </w:rPr>
-        <w:t xml:space="preserve">McElhany, P., M.H. Ruckelshaus, M.J. Ford, T.C. Wainwright, and E.P. </w:t>
-      </w:r>
       <w:proofErr w:type="spellStart"/>
       <w:r>
         <w:rPr>
           <w:rFonts w:cs="Times New Roman"/>
         </w:rPr>
+        <w:t>McElhany</w:t>
+      </w:r>
+      <w:proofErr w:type="spellEnd"/>
+      <w:r>
+        <w:rPr>
+          <w:rFonts w:cs="Times New Roman"/>
+        </w:rPr>
+        <w:t xml:space="preserve">, P., M.H. Ruckelshaus, M.J. Ford, T.C. Wainwright, and E.P. </w:t>
+      </w:r>
+      <w:proofErr w:type="spellStart"/>
+      <w:r>
+        <w:rPr>
+          <w:rFonts w:cs="Times New Roman"/>
+        </w:rPr>
         <w:t>Bjorkstedt</w:t>
       </w:r>
       <w:proofErr w:type="spellEnd"/>
@@ -21320,7 +22720,21 @@
         <w:rPr>
           <w:rFonts w:cs="Times New Roman"/>
         </w:rPr>
-        <w:t>. 2000. Viable salmonid populations and the recovery of evolutionary significant units. U.S. Dept. Commer., NOAA Tech Memo. NMFS-NWFSC-42. 156 pp.</w:t>
+        <w:t xml:space="preserve">. 2000. Viable salmonid populations and the recovery of evolutionary significant units. U.S. Dept. </w:t>
+      </w:r>
+      <w:proofErr w:type="spellStart"/>
+      <w:r>
+        <w:rPr>
+          <w:rFonts w:cs="Times New Roman"/>
+        </w:rPr>
+        <w:t>Commer</w:t>
+      </w:r>
+      <w:proofErr w:type="spellEnd"/>
+      <w:r>
+        <w:rPr>
+          <w:rFonts w:cs="Times New Roman"/>
+        </w:rPr>
+        <w:t>., NOAA Tech Memo. NMFS-NWFSC-42. 156 pp.</w:t>
       </w:r>
     </w:p>
     <w:p>
@@ -21365,7 +22779,7 @@
 
 <file path=word/comments.xml><?xml version="1.0" encoding="utf-8"?>
 <w:comments xmlns:wpc="http://schemas.microsoft.com/office/word/2010/wordprocessingCanvas" xmlns:cx="http://schemas.microsoft.com/office/drawing/2014/chartex" xmlns:cx1="http://schemas.microsoft.com/office/drawing/2015/9/8/chartex" xmlns:cx2="http://schemas.microsoft.com/office/drawing/2015/10/21/chartex" xmlns:cx3="http://schemas.microsoft.com/office/drawing/2016/5/9/chartex" xmlns:cx4="http://schemas.microsoft.com/office/drawing/2016/5/10/chartex" xmlns:cx5="http://schemas.microsoft.com/office/drawing/2016/5/11/chartex" xmlns:cx6="http://schemas.microsoft.com/office/drawing/2016/5/12/chartex" xmlns:cx7="http://schemas.microsoft.com/office/drawing/2016/5/13/chartex" xmlns:cx8="http://schemas.microsoft.com/office/drawing/2016/5/14/chartex" xmlns:mc="http://schemas.openxmlformats.org/markup-compatibility/2006" xmlns:aink="http://schemas.microsoft.com/office/drawing/2016/ink" xmlns:am3d="http://schemas.microsoft.com/office/drawing/2017/model3d" xmlns:o="urn:schemas-microsoft-com:office:office" xmlns:oel="http://schemas.microsoft.com/office/2019/extlst" xmlns:r="http://schemas.openxmlformats.org/officeDocument/2006/relationships" xmlns:m="http://schemas.openxmlformats.org/officeDocument/2006/math" xmlns:v="urn:schemas-microsoft-com:vml" xmlns:wp14="http://schemas.microsoft.com/office/word/2010/wordprocessingDrawing" xmlns:wp="http://schemas.openxmlformats.org/drawingml/2006/wordprocessingDrawing" xmlns:w10="urn:schemas-microsoft-com:office:word" xmlns:w="http://schemas.openxmlformats.org/wordprocessingml/2006/main" xmlns:w14="http://schemas.microsoft.com/office/word/2010/wordml" xmlns:w15="http://schemas.microsoft.com/office/word/2012/wordml" xmlns:w16cex="http://schemas.microsoft.com/office/word/2018/wordml/cex" xmlns:w16cid="http://schemas.microsoft.com/office/word/2016/wordml/cid" xmlns:w16="http://schemas.microsoft.com/office/word/2018/wordml" xmlns:w16sdtdh="http://schemas.microsoft.com/office/word/2020/wordml/sdtdatahash" xmlns:w16se="http://schemas.microsoft.com/office/word/2015/wordml/symex" xmlns:wpg="http://schemas.microsoft.com/office/word/2010/wordprocessingGroup" xmlns:wpi="http://schemas.microsoft.com/office/word/2010/wordprocessingInk" xmlns:wne="http://schemas.microsoft.com/office/word/2006/wordml" xmlns:wps="http://schemas.microsoft.com/office/word/2010/wordprocessingShape" mc:Ignorable="w14 w15 w16se w16cid w16 w16cex w16sdtdh wp14">
-  <w:comment w:id="17" w:author="Mike Ackerman" w:date="2023-08-01T09:40:00Z" w:initials="MA">
+  <w:comment w:id="21" w:author="Mike Ackerman" w:date="2023-08-01T09:40:00Z" w:initials="MA">
     <w:p>
       <w:pPr>
         <w:pStyle w:val="CommentText"/>
@@ -21501,6 +22915,7 @@
         <w:t xml:space="preserve">Examples of </w:t>
       </w:r>
       <w:proofErr w:type="spellStart"/>
+      <w:proofErr w:type="gramStart"/>
       <w:r>
         <w:rPr>
           <w:rFonts w:cs="Times New Roman"/>
@@ -21510,6 +22925,7 @@
         <w:t>adult:adult</w:t>
       </w:r>
       <w:proofErr w:type="spellEnd"/>
+      <w:proofErr w:type="gramEnd"/>
       <w:r>
         <w:rPr>
           <w:rFonts w:cs="Times New Roman"/>
@@ -21613,6 +23029,171 @@
     </w:p>
   </w:footnote>
   <w:footnote w:id="5">
+    <w:p>
+      <w:pPr>
+        <w:pStyle w:val="FootnoteText"/>
+      </w:pPr>
+      <w:r>
+        <w:rPr>
+          <w:rStyle w:val="FootnoteReference"/>
+        </w:rPr>
+        <w:footnoteRef/>
+      </w:r>
+      <w:r>
+        <w:t>Either KRS or ESS would require continued funding under the IPTDS O&amp;M project</w:t>
+      </w:r>
+    </w:p>
+  </w:footnote>
+  <w:footnote w:id="6">
+    <w:p>
+      <w:pPr>
+        <w:pStyle w:val="FootnoteText"/>
+      </w:pPr>
+      <w:r>
+        <w:rPr>
+          <w:rStyle w:val="FootnoteReference"/>
+        </w:rPr>
+        <w:footnoteRef/>
+      </w:r>
+      <w:r>
+        <w:t xml:space="preserve">Funding for one additional array beyond the current LC1 array would be required. </w:t>
+      </w:r>
+      <w:r>
+        <w:t>The LC1 site could be modified to a two-pass array configuration or LC2 could be moved upstream to a better access location</w:t>
+      </w:r>
+      <w:r>
+        <w:t xml:space="preserve"> (if desired)</w:t>
+      </w:r>
+      <w:r>
+        <w:t>, but preferably below</w:t>
+      </w:r>
+      <w:r>
+        <w:t xml:space="preserve"> </w:t>
+      </w:r>
+      <w:r>
+        <w:t xml:space="preserve">significant </w:t>
+      </w:r>
+      <w:r>
+        <w:t xml:space="preserve">steelhead spawning areas. </w:t>
+      </w:r>
+    </w:p>
+  </w:footnote>
+  <w:footnote w:id="7">
+    <w:p>
+      <w:pPr>
+        <w:pStyle w:val="FootnoteText"/>
+      </w:pPr>
+      <w:r>
+        <w:rPr>
+          <w:rStyle w:val="FootnoteReference"/>
+        </w:rPr>
+        <w:footnoteRef/>
+      </w:r>
+      <w:r>
+        <w:t>At least two arrays upstream of SC1 would require continued funding under the IPTDS O&amp;M project which could include existing IPTDS sites either funded or not funded under the project, or alternate site/array configurations could be considered.</w:t>
+      </w:r>
+    </w:p>
+  </w:footnote>
+  <w:footnote w:id="8">
+    <w:p>
+      <w:pPr>
+        <w:pStyle w:val="FootnoteText"/>
+      </w:pPr>
+      <w:r>
+        <w:rPr>
+          <w:rStyle w:val="FootnoteReference"/>
+        </w:rPr>
+        <w:footnoteRef/>
+      </w:r>
+      <w:r>
+        <w:t>At least one array upstream of IRA would require continued funding under the IPTDS O&amp;M project.</w:t>
+      </w:r>
+    </w:p>
+  </w:footnote>
+  <w:footnote w:id="9">
+    <w:p>
+      <w:pPr>
+        <w:pStyle w:val="FootnoteText"/>
+      </w:pPr>
+      <w:r>
+        <w:rPr>
+          <w:rStyle w:val="FootnoteReference"/>
+        </w:rPr>
+        <w:footnoteRef/>
+      </w:r>
+      <w:r>
+        <w:t>One existing site, preferably a two-pass configuration, is recommended below a major spawning area in the CRLMA-s population (JUL, LAP, or LAW) unless alterations to sites and funding are made that allow abundance estimates for the lower South Fork Clearwater tributaries major spawning area within the population to be parsed from the CRSFC-s population.</w:t>
+      </w:r>
+    </w:p>
+  </w:footnote>
+  <w:footnote w:id="10">
+    <w:p>
+      <w:pPr>
+        <w:pStyle w:val="FootnoteText"/>
+      </w:pPr>
+      <w:r>
+        <w:rPr>
+          <w:rStyle w:val="FootnoteReference"/>
+        </w:rPr>
+        <w:footnoteRef/>
+      </w:r>
+      <w:r>
+        <w:t>A site in the SNTUC Chinook salmon population (e.g., LTR) could be considered for funding under the IPTDS O&amp;M project</w:t>
+      </w:r>
+      <w:r>
+        <w:t>, if it supported high-resolution monitoring.</w:t>
+      </w:r>
+    </w:p>
+  </w:footnote>
+  <w:footnote w:id="11">
+    <w:p>
+      <w:pPr>
+        <w:pStyle w:val="FootnoteText"/>
+      </w:pPr>
+      <w:r>
+        <w:rPr>
+          <w:rStyle w:val="FootnoteReference"/>
+        </w:rPr>
+        <w:footnoteRef/>
+      </w:r>
+      <w:r>
+        <w:t>One site, preferably a two-pass configuration, in a major spawning area of the SREFS-s steelhead population is recommended for funding under the IPTDS O&amp;M project. The lower East Fork Salmon River is preferable, as it would also support monitoring of the SREFS Chinook salmon population.</w:t>
+      </w:r>
+    </w:p>
+  </w:footnote>
+  <w:footnote w:id="12">
+    <w:p>
+      <w:pPr>
+        <w:pStyle w:val="FootnoteText"/>
+      </w:pPr>
+      <w:r>
+        <w:rPr>
+          <w:rStyle w:val="FootnoteReference"/>
+        </w:rPr>
+        <w:footnoteRef/>
+      </w:r>
+      <w:r>
+        <w:t xml:space="preserve">One site, preferably a two-pass configuration, is recommended below a major (Little Salmon) or minor (Rock, </w:t>
+      </w:r>
+      <w:proofErr w:type="spellStart"/>
+      <w:r>
+        <w:t>Skookumchuck</w:t>
+      </w:r>
+      <w:proofErr w:type="spellEnd"/>
+      <w:r>
+        <w:t xml:space="preserve">, Slate, </w:t>
+      </w:r>
+      <w:proofErr w:type="spellStart"/>
+      <w:r>
+        <w:t>Whitebird</w:t>
+      </w:r>
+      <w:proofErr w:type="spellEnd"/>
+      <w:r>
+        <w:t>) spawning area within the SRLSR-s population to provide low-precision monitoring.</w:t>
+      </w:r>
+    </w:p>
+  </w:footnote>
+  <w:footnote w:id="13">
     <w:p>
       <w:pPr>
         <w:pStyle w:val="FootnoteText"/>
@@ -22924,7 +24505,6 @@
   <w:style w:type="character" w:default="1" w:styleId="DefaultParagraphFont">
     <w:name w:val="Default Paragraph Font"/>
     <w:uiPriority w:val="1"/>
-    <w:semiHidden/>
     <w:unhideWhenUsed/>
   </w:style>
   <w:style w:type="table" w:default="1" w:styleId="TableNormal">

</xml_diff>